<commit_message>
Added to writup and adding decode-tsp.py
</commit_message>
<xml_diff>
--- a/a1/decoder/decoder_write_up.docx
+++ b/a1/decoder/decoder_write_up.docx
@@ -1,6 +1,6 @@
 
 <file path=word/document.xml><?xml version="1.0" encoding="utf-8"?>
-<w:document xmlns:wpc="http://schemas.microsoft.com/office/word/2010/wordprocessingCanvas" xmlns:cx="http://schemas.microsoft.com/office/drawing/2014/chartex" xmlns:cx1="http://schemas.microsoft.com/office/drawing/2015/9/8/chartex" xmlns:cx2="http://schemas.microsoft.com/office/drawing/2015/10/21/chartex" xmlns:cx3="http://schemas.microsoft.com/office/drawing/2016/5/9/chartex" xmlns:cx4="http://schemas.microsoft.com/office/drawing/2016/5/10/chartex" xmlns:cx5="http://schemas.microsoft.com/office/drawing/2016/5/11/chartex" xmlns:cx6="http://schemas.microsoft.com/office/drawing/2016/5/12/chartex" xmlns:cx7="http://schemas.microsoft.com/office/drawing/2016/5/13/chartex" xmlns:cx8="http://schemas.microsoft.com/office/drawing/2016/5/14/chartex" xmlns:mc="http://schemas.openxmlformats.org/markup-compatibility/2006" xmlns:aink="http://schemas.microsoft.com/office/drawing/2016/ink" xmlns:am3d="http://schemas.microsoft.com/office/drawing/2017/model3d" xmlns:o="urn:schemas-microsoft-com:office:office" xmlns:r="http://schemas.openxmlformats.org/officeDocument/2006/relationships" xmlns:m="http://schemas.openxmlformats.org/officeDocument/2006/math" xmlns:v="urn:schemas-microsoft-com:vml" xmlns:wp14="http://schemas.microsoft.com/office/word/2010/wordprocessingDrawing" xmlns:wp="http://schemas.openxmlformats.org/drawingml/2006/wordprocessingDrawing" xmlns:w10="urn:schemas-microsoft-com:office:word" xmlns:w="http://schemas.openxmlformats.org/wordprocessingml/2006/main" xmlns:w14="http://schemas.microsoft.com/office/word/2010/wordml" xmlns:w15="http://schemas.microsoft.com/office/word/2012/wordml" xmlns:w16cid="http://schemas.microsoft.com/office/word/2016/wordml/cid" xmlns:w16se="http://schemas.microsoft.com/office/word/2015/wordml/symex" xmlns:wpg="http://schemas.microsoft.com/office/word/2010/wordprocessingGroup" xmlns:wpi="http://schemas.microsoft.com/office/word/2010/wordprocessingInk" xmlns:wne="http://schemas.microsoft.com/office/word/2006/wordml" xmlns:wps="http://schemas.microsoft.com/office/word/2010/wordprocessingShape" mc:Ignorable="w14 w15 w16se w16cid wp14">
+<w:document xmlns:wpc="http://schemas.microsoft.com/office/word/2010/wordprocessingCanvas" xmlns:mo="http://schemas.microsoft.com/office/mac/office/2008/main" xmlns:mc="http://schemas.openxmlformats.org/markup-compatibility/2006" xmlns:mv="urn:schemas-microsoft-com:mac:vml" xmlns:o="urn:schemas-microsoft-com:office:office" xmlns:r="http://schemas.openxmlformats.org/officeDocument/2006/relationships" xmlns:m="http://schemas.openxmlformats.org/officeDocument/2006/math" xmlns:v="urn:schemas-microsoft-com:vml" xmlns:wp14="http://schemas.microsoft.com/office/word/2010/wordprocessingDrawing" xmlns:wp="http://schemas.openxmlformats.org/drawingml/2006/wordprocessingDrawing" xmlns:w10="urn:schemas-microsoft-com:office:word" xmlns:w="http://schemas.openxmlformats.org/wordprocessingml/2006/main" xmlns:w14="http://schemas.microsoft.com/office/word/2010/wordml" xmlns:wpg="http://schemas.microsoft.com/office/word/2010/wordprocessingGroup" xmlns:wpi="http://schemas.microsoft.com/office/word/2010/wordprocessingInk" xmlns:wne="http://schemas.microsoft.com/office/word/2006/wordml" xmlns:wps="http://schemas.microsoft.com/office/word/2010/wordprocessingShape" mc:Ignorable="w14 wp14">
   <w:body>
     <w:p>
       <w:pPr>
@@ -104,6 +104,137 @@
         <w:rPr>
           <w:rFonts w:eastAsia="Times New Roman"/>
         </w:rPr>
+        <w:t>Motivation</w:t>
+      </w:r>
+    </w:p>
+    <w:p>
+      <w:pPr>
+        <w:pStyle w:val="Heading2"/>
+        <w:rPr>
+          <w:rFonts w:asciiTheme="minorHAnsi" w:hAnsiTheme="minorHAnsi"/>
+          <w:color w:val="auto"/>
+          <w:sz w:val="24"/>
+          <w:szCs w:val="24"/>
+        </w:rPr>
+      </w:pPr>
+      <w:r>
+        <w:rPr>
+          <w:rFonts w:eastAsia="Times New Roman"/>
+        </w:rPr>
+        <w:tab/>
+      </w:r>
+      <w:r>
+        <w:rPr>
+          <w:rFonts w:asciiTheme="minorHAnsi" w:hAnsiTheme="minorHAnsi"/>
+          <w:color w:val="auto"/>
+          <w:sz w:val="24"/>
+          <w:szCs w:val="24"/>
+        </w:rPr>
+        <w:t xml:space="preserve">The problem we are solving is the issue </w:t>
+      </w:r>
+      <w:r>
+        <w:rPr>
+          <w:rFonts w:asciiTheme="minorHAnsi" w:hAnsiTheme="minorHAnsi"/>
+          <w:color w:val="auto"/>
+          <w:sz w:val="24"/>
+          <w:szCs w:val="24"/>
+        </w:rPr>
+        <w:t xml:space="preserve">of finding the best translation of a foreign sentence given a functioning language model and translation model. The improvement here from the previous assignment is that we are not just able to align words with the given models, rather entire phrases as well. Furthermore, we can permute these phrases in any way to account for the varying word orders of different languages. Therein lies the challenge, where we must find an optimal ordering of these n-grams such that they maximize the score function given in the lecture slides. We have three main decoders to accomplish this. The Base Decoder (provided) which preforms monotone decoding, the Beam-Swapping Decoder, which can swap adjacent phrases, and the </w:t>
+      </w:r>
+      <w:r>
+        <w:rPr>
+          <w:rFonts w:asciiTheme="minorHAnsi" w:hAnsiTheme="minorHAnsi"/>
+          <w:color w:val="auto"/>
+          <w:sz w:val="24"/>
+          <w:szCs w:val="24"/>
+        </w:rPr>
+        <w:t>Final Decoder, which supports any permutation of the phrases in its translation.</w:t>
+      </w:r>
+    </w:p>
+    <w:p>
+      <w:pPr>
+        <w:pStyle w:val="Heading2"/>
+        <w:rPr>
+          <w:rFonts w:eastAsia="Times New Roman"/>
+        </w:rPr>
+      </w:pPr>
+      <w:r>
+        <w:rPr>
+          <w:rFonts w:eastAsia="Times New Roman"/>
+        </w:rPr>
+        <w:t xml:space="preserve">High-Level </w:t>
+      </w:r>
+      <w:r>
+        <w:rPr>
+          <w:rFonts w:eastAsia="Times New Roman"/>
+        </w:rPr>
+        <w:t>Mathematics and Algorithms</w:t>
+      </w:r>
+    </w:p>
+    <w:p>
+      <w:pPr>
+        <w:pStyle w:val="ListParagraph"/>
+        <w:numPr>
+          <w:ilvl w:val="0"/>
+          <w:numId w:val="1"/>
+        </w:numPr>
+      </w:pPr>
+      <w:r>
+        <w:t xml:space="preserve">The Beam-Swapping decoder functions in the same way as the provided Base decoder, with the exception of an augmentation. The augmentation we implemented allows us </w:t>
+      </w:r>
+      <w:r>
+        <w:t>to propose additional hypotheses consisting of substrings of the original.</w:t>
+      </w:r>
+      <w:r>
+        <w:t xml:space="preserve"> More details found in the results.</w:t>
+      </w:r>
+    </w:p>
+    <w:p>
+      <w:pPr>
+        <w:pStyle w:val="ListParagraph"/>
+        <w:numPr>
+          <w:ilvl w:val="0"/>
+          <w:numId w:val="1"/>
+        </w:numPr>
+      </w:pPr>
+      <w:r>
+        <w:t>The Final Decoder allows us to do the same as above, except with arbitrary permutations of the translated phrases. We essentially grow our solution space, increasing the odds we find an optimal solution.</w:t>
+      </w:r>
+      <w:r>
+        <w:t xml:space="preserve"> </w:t>
+      </w:r>
+      <w:r>
+        <w:t>More details found in the results.</w:t>
+      </w:r>
+      <w:bookmarkStart w:id="0" w:name="_GoBack"/>
+      <w:bookmarkEnd w:id="0"/>
+    </w:p>
+    <w:p>
+      <w:pPr>
+        <w:pStyle w:val="ListParagraph"/>
+        <w:numPr>
+          <w:ilvl w:val="0"/>
+          <w:numId w:val="1"/>
+        </w:numPr>
+      </w:pPr>
+      <w:r>
+        <w:t>The third and final decoder that we did not have time to fully implement, would have been the TSP (Travelling Salesmen Problem) deco</w:t>
+      </w:r>
+      <w:r>
+        <w:t>der. We can easily map the problem of finding an optimal translation to this problem. The first step is to collect all of the phrases (n-grams) from the original sentence that are also in our translation model. Afterwards, we treat each of these phrases as node in our fully-connected graph. We augment this graph with a starting token node, and run an out-of-the-box TSP Solving algorithm on it. There are a few modifications we must make to the algorithm, however. The distances are negative, since they are log-probabilities, and we must adjust for this, since high values are desirable. Furthermore, we must limit the number of nodes we visit by the cardinality of the phrases represented by each node so that our sentences are not too long or short.</w:t>
+      </w:r>
+    </w:p>
+    <w:p>
+      <w:pPr>
+        <w:pStyle w:val="Heading2"/>
+        <w:rPr>
+          <w:rFonts w:eastAsia="Times New Roman"/>
+        </w:rPr>
+      </w:pPr>
+      <w:r>
+        <w:rPr>
+          <w:rFonts w:eastAsia="Times New Roman"/>
+        </w:rPr>
         <w:t>Base decoder</w:t>
       </w:r>
     </w:p>
@@ -126,7 +257,7 @@
     </w:p>
     <w:tbl>
       <w:tblPr>
-        <w:tblStyle w:val="GridTable5Dark-Accent3"/>
+        <w:tblStyle w:val="GridTable5DarkAccent3"/>
         <w:tblW w:w="0" w:type="auto"/>
         <w:tblLook w:val="04A0" w:firstRow="1" w:lastRow="0" w:firstColumn="1" w:lastColumn="0" w:noHBand="0" w:noVBand="1"/>
       </w:tblPr>
@@ -196,6 +327,7 @@
               <w:jc w:val="center"/>
             </w:pPr>
             <w:r>
+              <w:lastRenderedPageBreak/>
               <w:t>1</w:t>
             </w:r>
           </w:p>
@@ -453,7 +585,7 @@
     </w:p>
     <w:tbl>
       <w:tblPr>
-        <w:tblStyle w:val="GridTable5Dark-Accent3"/>
+        <w:tblStyle w:val="GridTable5DarkAccent3"/>
         <w:tblW w:w="0" w:type="auto"/>
         <w:tblLook w:val="04A0" w:firstRow="1" w:lastRow="0" w:firstColumn="1" w:lastColumn="0" w:noHBand="0" w:noVBand="1"/>
       </w:tblPr>
@@ -735,8 +867,6 @@
             <w:r>
               <w:t>-1350.207840</w:t>
             </w:r>
-            <w:bookmarkStart w:id="0" w:name="_GoBack"/>
-            <w:bookmarkEnd w:id="0"/>
           </w:p>
         </w:tc>
       </w:tr>
@@ -780,8 +910,105 @@
 </w:document>
 </file>
 
+<file path=word/numbering.xml><?xml version="1.0" encoding="utf-8"?>
+<w:numbering xmlns:wpc="http://schemas.microsoft.com/office/word/2010/wordprocessingCanvas" xmlns:mo="http://schemas.microsoft.com/office/mac/office/2008/main" xmlns:mc="http://schemas.openxmlformats.org/markup-compatibility/2006" xmlns:mv="urn:schemas-microsoft-com:mac:vml" xmlns:o="urn:schemas-microsoft-com:office:office" xmlns:r="http://schemas.openxmlformats.org/officeDocument/2006/relationships" xmlns:m="http://schemas.openxmlformats.org/officeDocument/2006/math" xmlns:v="urn:schemas-microsoft-com:vml" xmlns:wp14="http://schemas.microsoft.com/office/word/2010/wordprocessingDrawing" xmlns:wp="http://schemas.openxmlformats.org/drawingml/2006/wordprocessingDrawing" xmlns:w10="urn:schemas-microsoft-com:office:word" xmlns:w="http://schemas.openxmlformats.org/wordprocessingml/2006/main" xmlns:w14="http://schemas.microsoft.com/office/word/2010/wordml" xmlns:wpg="http://schemas.microsoft.com/office/word/2010/wordprocessingGroup" xmlns:wpi="http://schemas.microsoft.com/office/word/2010/wordprocessingInk" xmlns:wne="http://schemas.microsoft.com/office/word/2006/wordml" xmlns:wps="http://schemas.microsoft.com/office/word/2010/wordprocessingShape" mc:Ignorable="w14 wp14">
+  <w:abstractNum w:abstractNumId="0">
+    <w:nsid w:val="22E86721"/>
+    <w:multiLevelType w:val="hybridMultilevel"/>
+    <w:tmpl w:val="8F567AC6"/>
+    <w:lvl w:ilvl="0" w:tplc="07F238E2">
+      <w:start w:val="1"/>
+      <w:numFmt w:val="decimal"/>
+      <w:lvlText w:val="%1."/>
+      <w:lvlJc w:val="left"/>
+      <w:pPr>
+        <w:ind w:left="1680" w:hanging="960"/>
+      </w:pPr>
+      <w:rPr>
+        <w:rFonts w:hint="default"/>
+      </w:rPr>
+    </w:lvl>
+    <w:lvl w:ilvl="1" w:tplc="04090019" w:tentative="1">
+      <w:start w:val="1"/>
+      <w:numFmt w:val="lowerLetter"/>
+      <w:lvlText w:val="%2."/>
+      <w:lvlJc w:val="left"/>
+      <w:pPr>
+        <w:ind w:left="1800" w:hanging="360"/>
+      </w:pPr>
+    </w:lvl>
+    <w:lvl w:ilvl="2" w:tplc="0409001B" w:tentative="1">
+      <w:start w:val="1"/>
+      <w:numFmt w:val="lowerRoman"/>
+      <w:lvlText w:val="%3."/>
+      <w:lvlJc w:val="right"/>
+      <w:pPr>
+        <w:ind w:left="2520" w:hanging="180"/>
+      </w:pPr>
+    </w:lvl>
+    <w:lvl w:ilvl="3" w:tplc="0409000F" w:tentative="1">
+      <w:start w:val="1"/>
+      <w:numFmt w:val="decimal"/>
+      <w:lvlText w:val="%4."/>
+      <w:lvlJc w:val="left"/>
+      <w:pPr>
+        <w:ind w:left="3240" w:hanging="360"/>
+      </w:pPr>
+    </w:lvl>
+    <w:lvl w:ilvl="4" w:tplc="04090019" w:tentative="1">
+      <w:start w:val="1"/>
+      <w:numFmt w:val="lowerLetter"/>
+      <w:lvlText w:val="%5."/>
+      <w:lvlJc w:val="left"/>
+      <w:pPr>
+        <w:ind w:left="3960" w:hanging="360"/>
+      </w:pPr>
+    </w:lvl>
+    <w:lvl w:ilvl="5" w:tplc="0409001B" w:tentative="1">
+      <w:start w:val="1"/>
+      <w:numFmt w:val="lowerRoman"/>
+      <w:lvlText w:val="%6."/>
+      <w:lvlJc w:val="right"/>
+      <w:pPr>
+        <w:ind w:left="4680" w:hanging="180"/>
+      </w:pPr>
+    </w:lvl>
+    <w:lvl w:ilvl="6" w:tplc="0409000F" w:tentative="1">
+      <w:start w:val="1"/>
+      <w:numFmt w:val="decimal"/>
+      <w:lvlText w:val="%7."/>
+      <w:lvlJc w:val="left"/>
+      <w:pPr>
+        <w:ind w:left="5400" w:hanging="360"/>
+      </w:pPr>
+    </w:lvl>
+    <w:lvl w:ilvl="7" w:tplc="04090019" w:tentative="1">
+      <w:start w:val="1"/>
+      <w:numFmt w:val="lowerLetter"/>
+      <w:lvlText w:val="%8."/>
+      <w:lvlJc w:val="left"/>
+      <w:pPr>
+        <w:ind w:left="6120" w:hanging="360"/>
+      </w:pPr>
+    </w:lvl>
+    <w:lvl w:ilvl="8" w:tplc="0409001B" w:tentative="1">
+      <w:start w:val="1"/>
+      <w:numFmt w:val="lowerRoman"/>
+      <w:lvlText w:val="%9."/>
+      <w:lvlJc w:val="right"/>
+      <w:pPr>
+        <w:ind w:left="6840" w:hanging="180"/>
+      </w:pPr>
+    </w:lvl>
+  </w:abstractNum>
+  <w:num w:numId="1">
+    <w:abstractNumId w:val="0"/>
+  </w:num>
+</w:numbering>
+</file>
+
 <file path=word/styles.xml><?xml version="1.0" encoding="utf-8"?>
-<w:styles xmlns:mc="http://schemas.openxmlformats.org/markup-compatibility/2006" xmlns:r="http://schemas.openxmlformats.org/officeDocument/2006/relationships" xmlns:w="http://schemas.openxmlformats.org/wordprocessingml/2006/main" xmlns:w14="http://schemas.microsoft.com/office/word/2010/wordml" xmlns:w15="http://schemas.microsoft.com/office/word/2012/wordml" xmlns:w16cid="http://schemas.microsoft.com/office/word/2016/wordml/cid" xmlns:w16se="http://schemas.microsoft.com/office/word/2015/wordml/symex" mc:Ignorable="w14 w15 w16se w16cid">
+<w:styles xmlns:mc="http://schemas.openxmlformats.org/markup-compatibility/2006" xmlns:r="http://schemas.openxmlformats.org/officeDocument/2006/relationships" xmlns:w="http://schemas.openxmlformats.org/wordprocessingml/2006/main" xmlns:w14="http://schemas.microsoft.com/office/word/2010/wordml" mc:Ignorable="w14">
   <w:docDefaults>
     <w:rPrDefault>
       <w:rPr>
@@ -793,382 +1020,153 @@
     </w:rPrDefault>
     <w:pPrDefault/>
   </w:docDefaults>
-  <w:latentStyles w:defLockedState="0" w:defUIPriority="99" w:defSemiHidden="0" w:defUnhideWhenUsed="0" w:defQFormat="0" w:count="375">
-    <w:lsdException w:name="Normal" w:uiPriority="0" w:qFormat="1"/>
-    <w:lsdException w:name="heading 1" w:uiPriority="9" w:qFormat="1"/>
-    <w:lsdException w:name="heading 2" w:semiHidden="1" w:uiPriority="9" w:unhideWhenUsed="1" w:qFormat="1"/>
-    <w:lsdException w:name="heading 3" w:semiHidden="1" w:uiPriority="9" w:unhideWhenUsed="1" w:qFormat="1"/>
-    <w:lsdException w:name="heading 4" w:semiHidden="1" w:uiPriority="9" w:unhideWhenUsed="1" w:qFormat="1"/>
-    <w:lsdException w:name="heading 5" w:semiHidden="1" w:uiPriority="9" w:unhideWhenUsed="1" w:qFormat="1"/>
-    <w:lsdException w:name="heading 6" w:semiHidden="1" w:uiPriority="9" w:unhideWhenUsed="1" w:qFormat="1"/>
-    <w:lsdException w:name="heading 7" w:semiHidden="1" w:uiPriority="9" w:unhideWhenUsed="1" w:qFormat="1"/>
-    <w:lsdException w:name="heading 8" w:semiHidden="1" w:uiPriority="9" w:unhideWhenUsed="1" w:qFormat="1"/>
-    <w:lsdException w:name="heading 9" w:semiHidden="1" w:uiPriority="9" w:unhideWhenUsed="1" w:qFormat="1"/>
-    <w:lsdException w:name="index 1" w:semiHidden="1" w:unhideWhenUsed="1"/>
-    <w:lsdException w:name="index 2" w:semiHidden="1" w:unhideWhenUsed="1"/>
-    <w:lsdException w:name="index 3" w:semiHidden="1" w:unhideWhenUsed="1"/>
-    <w:lsdException w:name="index 4" w:semiHidden="1" w:unhideWhenUsed="1"/>
-    <w:lsdException w:name="index 5" w:semiHidden="1" w:unhideWhenUsed="1"/>
-    <w:lsdException w:name="index 6" w:semiHidden="1" w:unhideWhenUsed="1"/>
-    <w:lsdException w:name="index 7" w:semiHidden="1" w:unhideWhenUsed="1"/>
-    <w:lsdException w:name="index 8" w:semiHidden="1" w:unhideWhenUsed="1"/>
-    <w:lsdException w:name="index 9" w:semiHidden="1" w:unhideWhenUsed="1"/>
-    <w:lsdException w:name="toc 1" w:semiHidden="1" w:uiPriority="39" w:unhideWhenUsed="1"/>
-    <w:lsdException w:name="toc 2" w:semiHidden="1" w:uiPriority="39" w:unhideWhenUsed="1"/>
-    <w:lsdException w:name="toc 3" w:semiHidden="1" w:uiPriority="39" w:unhideWhenUsed="1"/>
-    <w:lsdException w:name="toc 4" w:semiHidden="1" w:uiPriority="39" w:unhideWhenUsed="1"/>
-    <w:lsdException w:name="toc 5" w:semiHidden="1" w:uiPriority="39" w:unhideWhenUsed="1"/>
-    <w:lsdException w:name="toc 6" w:semiHidden="1" w:uiPriority="39" w:unhideWhenUsed="1"/>
-    <w:lsdException w:name="toc 7" w:semiHidden="1" w:uiPriority="39" w:unhideWhenUsed="1"/>
-    <w:lsdException w:name="toc 8" w:semiHidden="1" w:uiPriority="39" w:unhideWhenUsed="1"/>
-    <w:lsdException w:name="toc 9" w:semiHidden="1" w:uiPriority="39" w:unhideWhenUsed="1"/>
-    <w:lsdException w:name="Normal Indent" w:semiHidden="1" w:unhideWhenUsed="1"/>
-    <w:lsdException w:name="footnote text" w:semiHidden="1" w:unhideWhenUsed="1"/>
-    <w:lsdException w:name="annotation text" w:semiHidden="1" w:unhideWhenUsed="1"/>
-    <w:lsdException w:name="header" w:semiHidden="1" w:unhideWhenUsed="1"/>
-    <w:lsdException w:name="footer" w:semiHidden="1" w:unhideWhenUsed="1"/>
-    <w:lsdException w:name="index heading" w:semiHidden="1" w:unhideWhenUsed="1"/>
-    <w:lsdException w:name="caption" w:semiHidden="1" w:uiPriority="35" w:unhideWhenUsed="1" w:qFormat="1"/>
-    <w:lsdException w:name="table of figures" w:semiHidden="1" w:unhideWhenUsed="1"/>
-    <w:lsdException w:name="envelope address" w:semiHidden="1" w:unhideWhenUsed="1"/>
-    <w:lsdException w:name="envelope return" w:semiHidden="1" w:unhideWhenUsed="1"/>
-    <w:lsdException w:name="footnote reference" w:semiHidden="1" w:unhideWhenUsed="1"/>
-    <w:lsdException w:name="annotation reference" w:semiHidden="1" w:unhideWhenUsed="1"/>
-    <w:lsdException w:name="line number" w:semiHidden="1" w:unhideWhenUsed="1"/>
-    <w:lsdException w:name="page number" w:semiHidden="1" w:unhideWhenUsed="1"/>
-    <w:lsdException w:name="endnote reference" w:semiHidden="1" w:unhideWhenUsed="1"/>
-    <w:lsdException w:name="endnote text" w:semiHidden="1" w:unhideWhenUsed="1"/>
-    <w:lsdException w:name="table of authorities" w:semiHidden="1" w:unhideWhenUsed="1"/>
-    <w:lsdException w:name="macro" w:semiHidden="1" w:unhideWhenUsed="1"/>
-    <w:lsdException w:name="toa heading" w:semiHidden="1" w:unhideWhenUsed="1"/>
-    <w:lsdException w:name="List" w:semiHidden="1" w:unhideWhenUsed="1"/>
-    <w:lsdException w:name="List Bullet" w:semiHidden="1" w:unhideWhenUsed="1"/>
-    <w:lsdException w:name="List Number" w:semiHidden="1" w:unhideWhenUsed="1"/>
-    <w:lsdException w:name="List 2" w:semiHidden="1" w:unhideWhenUsed="1"/>
-    <w:lsdException w:name="List 3" w:semiHidden="1" w:unhideWhenUsed="1"/>
-    <w:lsdException w:name="List 4" w:semiHidden="1" w:unhideWhenUsed="1"/>
-    <w:lsdException w:name="List 5" w:semiHidden="1" w:unhideWhenUsed="1"/>
-    <w:lsdException w:name="List Bullet 2" w:semiHidden="1" w:unhideWhenUsed="1"/>
-    <w:lsdException w:name="List Bullet 3" w:semiHidden="1" w:unhideWhenUsed="1"/>
-    <w:lsdException w:name="List Bullet 4" w:semiHidden="1" w:unhideWhenUsed="1"/>
-    <w:lsdException w:name="List Bullet 5" w:semiHidden="1" w:unhideWhenUsed="1"/>
-    <w:lsdException w:name="List Number 2" w:semiHidden="1" w:unhideWhenUsed="1"/>
-    <w:lsdException w:name="List Number 3" w:semiHidden="1" w:unhideWhenUsed="1"/>
-    <w:lsdException w:name="List Number 4" w:semiHidden="1" w:unhideWhenUsed="1"/>
-    <w:lsdException w:name="List Number 5" w:semiHidden="1" w:unhideWhenUsed="1"/>
-    <w:lsdException w:name="Title" w:uiPriority="10" w:qFormat="1"/>
-    <w:lsdException w:name="Closing" w:semiHidden="1" w:unhideWhenUsed="1"/>
-    <w:lsdException w:name="Signature" w:semiHidden="1" w:unhideWhenUsed="1"/>
-    <w:lsdException w:name="Default Paragraph Font" w:semiHidden="1" w:uiPriority="1" w:unhideWhenUsed="1"/>
-    <w:lsdException w:name="Body Text" w:semiHidden="1" w:unhideWhenUsed="1"/>
-    <w:lsdException w:name="Body Text Indent" w:semiHidden="1" w:unhideWhenUsed="1"/>
-    <w:lsdException w:name="List Continue" w:semiHidden="1" w:unhideWhenUsed="1"/>
-    <w:lsdException w:name="List Continue 2" w:semiHidden="1" w:unhideWhenUsed="1"/>
-    <w:lsdException w:name="List Continue 3" w:semiHidden="1" w:unhideWhenUsed="1"/>
-    <w:lsdException w:name="List Continue 4" w:semiHidden="1" w:unhideWhenUsed="1"/>
-    <w:lsdException w:name="List Continue 5" w:semiHidden="1" w:unhideWhenUsed="1"/>
-    <w:lsdException w:name="Message Header" w:semiHidden="1" w:unhideWhenUsed="1"/>
-    <w:lsdException w:name="Subtitle" w:uiPriority="11" w:qFormat="1"/>
-    <w:lsdException w:name="Salutation" w:semiHidden="1" w:unhideWhenUsed="1"/>
-    <w:lsdException w:name="Date" w:semiHidden="1" w:unhideWhenUsed="1"/>
-    <w:lsdException w:name="Body Text First Indent" w:semiHidden="1" w:unhideWhenUsed="1"/>
-    <w:lsdException w:name="Body Text First Indent 2" w:semiHidden="1" w:unhideWhenUsed="1"/>
-    <w:lsdException w:name="Note Heading" w:semiHidden="1" w:unhideWhenUsed="1"/>
-    <w:lsdException w:name="Body Text 2" w:semiHidden="1" w:unhideWhenUsed="1"/>
-    <w:lsdException w:name="Body Text 3" w:semiHidden="1" w:unhideWhenUsed="1"/>
-    <w:lsdException w:name="Body Text Indent 2" w:semiHidden="1" w:unhideWhenUsed="1"/>
-    <w:lsdException w:name="Body Text Indent 3" w:semiHidden="1" w:unhideWhenUsed="1"/>
-    <w:lsdException w:name="Block Text" w:semiHidden="1" w:unhideWhenUsed="1"/>
-    <w:lsdException w:name="Hyperlink" w:semiHidden="1" w:unhideWhenUsed="1"/>
-    <w:lsdException w:name="FollowedHyperlink" w:semiHidden="1" w:unhideWhenUsed="1"/>
-    <w:lsdException w:name="Strong" w:uiPriority="22" w:qFormat="1"/>
-    <w:lsdException w:name="Emphasis" w:uiPriority="20" w:qFormat="1"/>
-    <w:lsdException w:name="Document Map" w:semiHidden="1" w:unhideWhenUsed="1"/>
-    <w:lsdException w:name="Plain Text" w:semiHidden="1" w:unhideWhenUsed="1"/>
-    <w:lsdException w:name="E-mail Signature" w:semiHidden="1" w:unhideWhenUsed="1"/>
-    <w:lsdException w:name="HTML Top of Form" w:semiHidden="1" w:unhideWhenUsed="1"/>
-    <w:lsdException w:name="HTML Bottom of Form" w:semiHidden="1" w:unhideWhenUsed="1"/>
-    <w:lsdException w:name="Normal (Web)" w:semiHidden="1" w:unhideWhenUsed="1"/>
-    <w:lsdException w:name="HTML Acronym" w:semiHidden="1" w:unhideWhenUsed="1"/>
-    <w:lsdException w:name="HTML Address" w:semiHidden="1" w:unhideWhenUsed="1"/>
-    <w:lsdException w:name="HTML Cite" w:semiHidden="1" w:unhideWhenUsed="1"/>
-    <w:lsdException w:name="HTML Code" w:semiHidden="1" w:unhideWhenUsed="1"/>
-    <w:lsdException w:name="HTML Definition" w:semiHidden="1" w:unhideWhenUsed="1"/>
-    <w:lsdException w:name="HTML Keyboard" w:semiHidden="1" w:unhideWhenUsed="1"/>
-    <w:lsdException w:name="HTML Preformatted" w:semiHidden="1" w:unhideWhenUsed="1"/>
-    <w:lsdException w:name="HTML Sample" w:semiHidden="1" w:unhideWhenUsed="1"/>
-    <w:lsdException w:name="HTML Typewriter" w:semiHidden="1" w:unhideWhenUsed="1"/>
-    <w:lsdException w:name="HTML Variable" w:semiHidden="1" w:unhideWhenUsed="1"/>
-    <w:lsdException w:name="Normal Table" w:semiHidden="1" w:unhideWhenUsed="1"/>
-    <w:lsdException w:name="annotation subject" w:semiHidden="1" w:unhideWhenUsed="1"/>
-    <w:lsdException w:name="No List" w:semiHidden="1" w:unhideWhenUsed="1"/>
-    <w:lsdException w:name="Outline List 1" w:semiHidden="1" w:unhideWhenUsed="1"/>
-    <w:lsdException w:name="Outline List 2" w:semiHidden="1" w:unhideWhenUsed="1"/>
-    <w:lsdException w:name="Outline List 3" w:semiHidden="1" w:unhideWhenUsed="1"/>
-    <w:lsdException w:name="Table Simple 1" w:semiHidden="1" w:unhideWhenUsed="1"/>
-    <w:lsdException w:name="Table Simple 2" w:semiHidden="1" w:unhideWhenUsed="1"/>
-    <w:lsdException w:name="Table Simple 3" w:semiHidden="1" w:unhideWhenUsed="1"/>
-    <w:lsdException w:name="Table Classic 1" w:semiHidden="1" w:unhideWhenUsed="1"/>
-    <w:lsdException w:name="Table Classic 2" w:semiHidden="1" w:unhideWhenUsed="1"/>
-    <w:lsdException w:name="Table Classic 3" w:semiHidden="1" w:unhideWhenUsed="1"/>
-    <w:lsdException w:name="Table Classic 4" w:semiHidden="1" w:unhideWhenUsed="1"/>
-    <w:lsdException w:name="Table Colorful 1" w:semiHidden="1" w:unhideWhenUsed="1"/>
-    <w:lsdException w:name="Table Colorful 2" w:semiHidden="1" w:unhideWhenUsed="1"/>
-    <w:lsdException w:name="Table Colorful 3" w:semiHidden="1" w:unhideWhenUsed="1"/>
-    <w:lsdException w:name="Table Columns 1" w:semiHidden="1" w:unhideWhenUsed="1"/>
-    <w:lsdException w:name="Table Columns 2" w:semiHidden="1" w:unhideWhenUsed="1"/>
-    <w:lsdException w:name="Table Columns 3" w:semiHidden="1" w:unhideWhenUsed="1"/>
-    <w:lsdException w:name="Table Columns 4" w:semiHidden="1" w:unhideWhenUsed="1"/>
-    <w:lsdException w:name="Table Columns 5" w:semiHidden="1" w:unhideWhenUsed="1"/>
-    <w:lsdException w:name="Table Grid 1" w:semiHidden="1" w:unhideWhenUsed="1"/>
-    <w:lsdException w:name="Table Grid 2" w:semiHidden="1" w:unhideWhenUsed="1"/>
-    <w:lsdException w:name="Table Grid 3" w:semiHidden="1" w:unhideWhenUsed="1"/>
-    <w:lsdException w:name="Table Grid 4" w:semiHidden="1" w:unhideWhenUsed="1"/>
-    <w:lsdException w:name="Table Grid 5" w:semiHidden="1" w:unhideWhenUsed="1"/>
-    <w:lsdException w:name="Table Grid 6" w:semiHidden="1" w:unhideWhenUsed="1"/>
-    <w:lsdException w:name="Table Grid 7" w:semiHidden="1" w:unhideWhenUsed="1"/>
-    <w:lsdException w:name="Table Grid 8" w:semiHidden="1" w:unhideWhenUsed="1"/>
-    <w:lsdException w:name="Table List 1" w:semiHidden="1" w:unhideWhenUsed="1"/>
-    <w:lsdException w:name="Table List 2" w:semiHidden="1" w:unhideWhenUsed="1"/>
-    <w:lsdException w:name="Table List 3" w:semiHidden="1" w:unhideWhenUsed="1"/>
-    <w:lsdException w:name="Table List 4" w:semiHidden="1" w:unhideWhenUsed="1"/>
-    <w:lsdException w:name="Table List 5" w:semiHidden="1" w:unhideWhenUsed="1"/>
-    <w:lsdException w:name="Table List 6" w:semiHidden="1" w:unhideWhenUsed="1"/>
-    <w:lsdException w:name="Table List 7" w:semiHidden="1" w:unhideWhenUsed="1"/>
-    <w:lsdException w:name="Table List 8" w:semiHidden="1" w:unhideWhenUsed="1"/>
-    <w:lsdException w:name="Table 3D effects 1" w:semiHidden="1" w:unhideWhenUsed="1"/>
-    <w:lsdException w:name="Table 3D effects 2" w:semiHidden="1" w:unhideWhenUsed="1"/>
-    <w:lsdException w:name="Table 3D effects 3" w:semiHidden="1" w:unhideWhenUsed="1"/>
-    <w:lsdException w:name="Table Contemporary" w:semiHidden="1" w:unhideWhenUsed="1"/>
-    <w:lsdException w:name="Table Elegant" w:semiHidden="1" w:unhideWhenUsed="1"/>
-    <w:lsdException w:name="Table Professional" w:semiHidden="1" w:unhideWhenUsed="1"/>
-    <w:lsdException w:name="Table Subtle 1" w:semiHidden="1" w:unhideWhenUsed="1"/>
-    <w:lsdException w:name="Table Subtle 2" w:semiHidden="1" w:unhideWhenUsed="1"/>
-    <w:lsdException w:name="Table Web 1" w:semiHidden="1" w:unhideWhenUsed="1"/>
-    <w:lsdException w:name="Table Web 2" w:semiHidden="1" w:unhideWhenUsed="1"/>
-    <w:lsdException w:name="Table Web 3" w:semiHidden="1" w:unhideWhenUsed="1"/>
-    <w:lsdException w:name="Balloon Text" w:semiHidden="1" w:unhideWhenUsed="1"/>
-    <w:lsdException w:name="Table Grid" w:uiPriority="39"/>
-    <w:lsdException w:name="Table Theme" w:semiHidden="1" w:unhideWhenUsed="1"/>
-    <w:lsdException w:name="Placeholder Text" w:semiHidden="1"/>
-    <w:lsdException w:name="No Spacing" w:uiPriority="1" w:qFormat="1"/>
-    <w:lsdException w:name="Light Shading" w:uiPriority="60"/>
-    <w:lsdException w:name="Light List" w:uiPriority="61"/>
-    <w:lsdException w:name="Light Grid" w:uiPriority="62"/>
-    <w:lsdException w:name="Medium Shading 1" w:uiPriority="63"/>
-    <w:lsdException w:name="Medium Shading 2" w:uiPriority="64"/>
-    <w:lsdException w:name="Medium List 1" w:uiPriority="65"/>
-    <w:lsdException w:name="Medium List 2" w:uiPriority="66"/>
-    <w:lsdException w:name="Medium Grid 1" w:uiPriority="67"/>
-    <w:lsdException w:name="Medium Grid 2" w:uiPriority="68"/>
-    <w:lsdException w:name="Medium Grid 3" w:uiPriority="69"/>
-    <w:lsdException w:name="Dark List" w:uiPriority="70"/>
-    <w:lsdException w:name="Colorful Shading" w:uiPriority="71"/>
-    <w:lsdException w:name="Colorful List" w:uiPriority="72"/>
-    <w:lsdException w:name="Colorful Grid" w:uiPriority="73"/>
-    <w:lsdException w:name="Light Shading Accent 1" w:uiPriority="60"/>
-    <w:lsdException w:name="Light List Accent 1" w:uiPriority="61"/>
-    <w:lsdException w:name="Light Grid Accent 1" w:uiPriority="62"/>
-    <w:lsdException w:name="Medium Shading 1 Accent 1" w:uiPriority="63"/>
-    <w:lsdException w:name="Medium Shading 2 Accent 1" w:uiPriority="64"/>
-    <w:lsdException w:name="Medium List 1 Accent 1" w:uiPriority="65"/>
-    <w:lsdException w:name="Revision" w:semiHidden="1"/>
-    <w:lsdException w:name="List Paragraph" w:uiPriority="34" w:qFormat="1"/>
-    <w:lsdException w:name="Quote" w:uiPriority="29" w:qFormat="1"/>
-    <w:lsdException w:name="Intense Quote" w:uiPriority="30" w:qFormat="1"/>
-    <w:lsdException w:name="Medium List 2 Accent 1" w:uiPriority="66"/>
-    <w:lsdException w:name="Medium Grid 1 Accent 1" w:uiPriority="67"/>
-    <w:lsdException w:name="Medium Grid 2 Accent 1" w:uiPriority="68"/>
-    <w:lsdException w:name="Medium Grid 3 Accent 1" w:uiPriority="69"/>
-    <w:lsdException w:name="Dark List Accent 1" w:uiPriority="70"/>
-    <w:lsdException w:name="Colorful Shading Accent 1" w:uiPriority="71"/>
-    <w:lsdException w:name="Colorful List Accent 1" w:uiPriority="72"/>
-    <w:lsdException w:name="Colorful Grid Accent 1" w:uiPriority="73"/>
-    <w:lsdException w:name="Light Shading Accent 2" w:uiPriority="60"/>
-    <w:lsdException w:name="Light List Accent 2" w:uiPriority="61"/>
-    <w:lsdException w:name="Light Grid Accent 2" w:uiPriority="62"/>
-    <w:lsdException w:name="Medium Shading 1 Accent 2" w:uiPriority="63"/>
-    <w:lsdException w:name="Medium Shading 2 Accent 2" w:uiPriority="64"/>
-    <w:lsdException w:name="Medium List 1 Accent 2" w:uiPriority="65"/>
-    <w:lsdException w:name="Medium List 2 Accent 2" w:uiPriority="66"/>
-    <w:lsdException w:name="Medium Grid 1 Accent 2" w:uiPriority="67"/>
-    <w:lsdException w:name="Medium Grid 2 Accent 2" w:uiPriority="68"/>
-    <w:lsdException w:name="Medium Grid 3 Accent 2" w:uiPriority="69"/>
-    <w:lsdException w:name="Dark List Accent 2" w:uiPriority="70"/>
-    <w:lsdException w:name="Colorful Shading Accent 2" w:uiPriority="71"/>
-    <w:lsdException w:name="Colorful List Accent 2" w:uiPriority="72"/>
-    <w:lsdException w:name="Colorful Grid Accent 2" w:uiPriority="73"/>
-    <w:lsdException w:name="Light Shading Accent 3" w:uiPriority="60"/>
-    <w:lsdException w:name="Light List Accent 3" w:uiPriority="61"/>
-    <w:lsdException w:name="Light Grid Accent 3" w:uiPriority="62"/>
-    <w:lsdException w:name="Medium Shading 1 Accent 3" w:uiPriority="63"/>
-    <w:lsdException w:name="Medium Shading 2 Accent 3" w:uiPriority="64"/>
-    <w:lsdException w:name="Medium List 1 Accent 3" w:uiPriority="65"/>
-    <w:lsdException w:name="Medium List 2 Accent 3" w:uiPriority="66"/>
-    <w:lsdException w:name="Medium Grid 1 Accent 3" w:uiPriority="67"/>
-    <w:lsdException w:name="Medium Grid 2 Accent 3" w:uiPriority="68"/>
-    <w:lsdException w:name="Medium Grid 3 Accent 3" w:uiPriority="69"/>
-    <w:lsdException w:name="Dark List Accent 3" w:uiPriority="70"/>
-    <w:lsdException w:name="Colorful Shading Accent 3" w:uiPriority="71"/>
-    <w:lsdException w:name="Colorful List Accent 3" w:uiPriority="72"/>
-    <w:lsdException w:name="Colorful Grid Accent 3" w:uiPriority="73"/>
-    <w:lsdException w:name="Light Shading Accent 4" w:uiPriority="60"/>
-    <w:lsdException w:name="Light List Accent 4" w:uiPriority="61"/>
-    <w:lsdException w:name="Light Grid Accent 4" w:uiPriority="62"/>
-    <w:lsdException w:name="Medium Shading 1 Accent 4" w:uiPriority="63"/>
-    <w:lsdException w:name="Medium Shading 2 Accent 4" w:uiPriority="64"/>
-    <w:lsdException w:name="Medium List 1 Accent 4" w:uiPriority="65"/>
-    <w:lsdException w:name="Medium List 2 Accent 4" w:uiPriority="66"/>
-    <w:lsdException w:name="Medium Grid 1 Accent 4" w:uiPriority="67"/>
-    <w:lsdException w:name="Medium Grid 2 Accent 4" w:uiPriority="68"/>
-    <w:lsdException w:name="Medium Grid 3 Accent 4" w:uiPriority="69"/>
-    <w:lsdException w:name="Dark List Accent 4" w:uiPriority="70"/>
-    <w:lsdException w:name="Colorful Shading Accent 4" w:uiPriority="71"/>
-    <w:lsdException w:name="Colorful List Accent 4" w:uiPriority="72"/>
-    <w:lsdException w:name="Colorful Grid Accent 4" w:uiPriority="73"/>
-    <w:lsdException w:name="Light Shading Accent 5" w:uiPriority="60"/>
-    <w:lsdException w:name="Light List Accent 5" w:uiPriority="61"/>
-    <w:lsdException w:name="Light Grid Accent 5" w:uiPriority="62"/>
-    <w:lsdException w:name="Medium Shading 1 Accent 5" w:uiPriority="63"/>
-    <w:lsdException w:name="Medium Shading 2 Accent 5" w:uiPriority="64"/>
-    <w:lsdException w:name="Medium List 1 Accent 5" w:uiPriority="65"/>
-    <w:lsdException w:name="Medium List 2 Accent 5" w:uiPriority="66"/>
-    <w:lsdException w:name="Medium Grid 1 Accent 5" w:uiPriority="67"/>
-    <w:lsdException w:name="Medium Grid 2 Accent 5" w:uiPriority="68"/>
-    <w:lsdException w:name="Medium Grid 3 Accent 5" w:uiPriority="69"/>
-    <w:lsdException w:name="Dark List Accent 5" w:uiPriority="70"/>
-    <w:lsdException w:name="Colorful Shading Accent 5" w:uiPriority="71"/>
-    <w:lsdException w:name="Colorful List Accent 5" w:uiPriority="72"/>
-    <w:lsdException w:name="Colorful Grid Accent 5" w:uiPriority="73"/>
-    <w:lsdException w:name="Light Shading Accent 6" w:uiPriority="60"/>
-    <w:lsdException w:name="Light List Accent 6" w:uiPriority="61"/>
-    <w:lsdException w:name="Light Grid Accent 6" w:uiPriority="62"/>
-    <w:lsdException w:name="Medium Shading 1 Accent 6" w:uiPriority="63"/>
-    <w:lsdException w:name="Medium Shading 2 Accent 6" w:uiPriority="64"/>
-    <w:lsdException w:name="Medium List 1 Accent 6" w:uiPriority="65"/>
-    <w:lsdException w:name="Medium List 2 Accent 6" w:uiPriority="66"/>
-    <w:lsdException w:name="Medium Grid 1 Accent 6" w:uiPriority="67"/>
-    <w:lsdException w:name="Medium Grid 2 Accent 6" w:uiPriority="68"/>
-    <w:lsdException w:name="Medium Grid 3 Accent 6" w:uiPriority="69"/>
-    <w:lsdException w:name="Dark List Accent 6" w:uiPriority="70"/>
-    <w:lsdException w:name="Colorful Shading Accent 6" w:uiPriority="71"/>
-    <w:lsdException w:name="Colorful List Accent 6" w:uiPriority="72"/>
-    <w:lsdException w:name="Colorful Grid Accent 6" w:uiPriority="73"/>
-    <w:lsdException w:name="Subtle Emphasis" w:uiPriority="19" w:qFormat="1"/>
-    <w:lsdException w:name="Intense Emphasis" w:uiPriority="21" w:qFormat="1"/>
-    <w:lsdException w:name="Subtle Reference" w:uiPriority="31" w:qFormat="1"/>
-    <w:lsdException w:name="Intense Reference" w:uiPriority="32" w:qFormat="1"/>
-    <w:lsdException w:name="Book Title" w:uiPriority="33" w:qFormat="1"/>
-    <w:lsdException w:name="Bibliography" w:semiHidden="1" w:uiPriority="37" w:unhideWhenUsed="1"/>
-    <w:lsdException w:name="TOC Heading" w:semiHidden="1" w:uiPriority="39" w:unhideWhenUsed="1" w:qFormat="1"/>
-    <w:lsdException w:name="Plain Table 1" w:uiPriority="41"/>
-    <w:lsdException w:name="Plain Table 2" w:uiPriority="42"/>
-    <w:lsdException w:name="Plain Table 3" w:uiPriority="43"/>
-    <w:lsdException w:name="Plain Table 4" w:uiPriority="44"/>
-    <w:lsdException w:name="Plain Table 5" w:uiPriority="45"/>
-    <w:lsdException w:name="Grid Table Light" w:uiPriority="40"/>
-    <w:lsdException w:name="Grid Table 1 Light" w:uiPriority="46"/>
-    <w:lsdException w:name="Grid Table 2" w:uiPriority="47"/>
-    <w:lsdException w:name="Grid Table 3" w:uiPriority="48"/>
-    <w:lsdException w:name="Grid Table 4" w:uiPriority="49"/>
-    <w:lsdException w:name="Grid Table 5 Dark" w:uiPriority="50"/>
-    <w:lsdException w:name="Grid Table 6 Colorful" w:uiPriority="51"/>
-    <w:lsdException w:name="Grid Table 7 Colorful" w:uiPriority="52"/>
-    <w:lsdException w:name="Grid Table 1 Light Accent 1" w:uiPriority="46"/>
-    <w:lsdException w:name="Grid Table 2 Accent 1" w:uiPriority="47"/>
-    <w:lsdException w:name="Grid Table 3 Accent 1" w:uiPriority="48"/>
-    <w:lsdException w:name="Grid Table 4 Accent 1" w:uiPriority="49"/>
-    <w:lsdException w:name="Grid Table 5 Dark Accent 1" w:uiPriority="50"/>
-    <w:lsdException w:name="Grid Table 6 Colorful Accent 1" w:uiPriority="51"/>
-    <w:lsdException w:name="Grid Table 7 Colorful Accent 1" w:uiPriority="52"/>
-    <w:lsdException w:name="Grid Table 1 Light Accent 2" w:uiPriority="46"/>
-    <w:lsdException w:name="Grid Table 2 Accent 2" w:uiPriority="47"/>
-    <w:lsdException w:name="Grid Table 3 Accent 2" w:uiPriority="48"/>
-    <w:lsdException w:name="Grid Table 4 Accent 2" w:uiPriority="49"/>
-    <w:lsdException w:name="Grid Table 5 Dark Accent 2" w:uiPriority="50"/>
-    <w:lsdException w:name="Grid Table 6 Colorful Accent 2" w:uiPriority="51"/>
-    <w:lsdException w:name="Grid Table 7 Colorful Accent 2" w:uiPriority="52"/>
-    <w:lsdException w:name="Grid Table 1 Light Accent 3" w:uiPriority="46"/>
-    <w:lsdException w:name="Grid Table 2 Accent 3" w:uiPriority="47"/>
-    <w:lsdException w:name="Grid Table 3 Accent 3" w:uiPriority="48"/>
-    <w:lsdException w:name="Grid Table 4 Accent 3" w:uiPriority="49"/>
-    <w:lsdException w:name="Grid Table 5 Dark Accent 3" w:uiPriority="50"/>
-    <w:lsdException w:name="Grid Table 6 Colorful Accent 3" w:uiPriority="51"/>
-    <w:lsdException w:name="Grid Table 7 Colorful Accent 3" w:uiPriority="52"/>
-    <w:lsdException w:name="Grid Table 1 Light Accent 4" w:uiPriority="46"/>
-    <w:lsdException w:name="Grid Table 2 Accent 4" w:uiPriority="47"/>
-    <w:lsdException w:name="Grid Table 3 Accent 4" w:uiPriority="48"/>
-    <w:lsdException w:name="Grid Table 4 Accent 4" w:uiPriority="49"/>
-    <w:lsdException w:name="Grid Table 5 Dark Accent 4" w:uiPriority="50"/>
-    <w:lsdException w:name="Grid Table 6 Colorful Accent 4" w:uiPriority="51"/>
-    <w:lsdException w:name="Grid Table 7 Colorful Accent 4" w:uiPriority="52"/>
-    <w:lsdException w:name="Grid Table 1 Light Accent 5" w:uiPriority="46"/>
-    <w:lsdException w:name="Grid Table 2 Accent 5" w:uiPriority="47"/>
-    <w:lsdException w:name="Grid Table 3 Accent 5" w:uiPriority="48"/>
-    <w:lsdException w:name="Grid Table 4 Accent 5" w:uiPriority="49"/>
-    <w:lsdException w:name="Grid Table 5 Dark Accent 5" w:uiPriority="50"/>
-    <w:lsdException w:name="Grid Table 6 Colorful Accent 5" w:uiPriority="51"/>
-    <w:lsdException w:name="Grid Table 7 Colorful Accent 5" w:uiPriority="52"/>
-    <w:lsdException w:name="Grid Table 1 Light Accent 6" w:uiPriority="46"/>
-    <w:lsdException w:name="Grid Table 2 Accent 6" w:uiPriority="47"/>
-    <w:lsdException w:name="Grid Table 3 Accent 6" w:uiPriority="48"/>
-    <w:lsdException w:name="Grid Table 4 Accent 6" w:uiPriority="49"/>
-    <w:lsdException w:name="Grid Table 5 Dark Accent 6" w:uiPriority="50"/>
-    <w:lsdException w:name="Grid Table 6 Colorful Accent 6" w:uiPriority="51"/>
-    <w:lsdException w:name="Grid Table 7 Colorful Accent 6" w:uiPriority="52"/>
-    <w:lsdException w:name="List Table 1 Light" w:uiPriority="46"/>
-    <w:lsdException w:name="List Table 2" w:uiPriority="47"/>
-    <w:lsdException w:name="List Table 3" w:uiPriority="48"/>
-    <w:lsdException w:name="List Table 4" w:uiPriority="49"/>
-    <w:lsdException w:name="List Table 5 Dark" w:uiPriority="50"/>
-    <w:lsdException w:name="List Table 6 Colorful" w:uiPriority="51"/>
-    <w:lsdException w:name="List Table 7 Colorful" w:uiPriority="52"/>
-    <w:lsdException w:name="List Table 1 Light Accent 1" w:uiPriority="46"/>
-    <w:lsdException w:name="List Table 2 Accent 1" w:uiPriority="47"/>
-    <w:lsdException w:name="List Table 3 Accent 1" w:uiPriority="48"/>
-    <w:lsdException w:name="List Table 4 Accent 1" w:uiPriority="49"/>
-    <w:lsdException w:name="List Table 5 Dark Accent 1" w:uiPriority="50"/>
-    <w:lsdException w:name="List Table 6 Colorful Accent 1" w:uiPriority="51"/>
-    <w:lsdException w:name="List Table 7 Colorful Accent 1" w:uiPriority="52"/>
-    <w:lsdException w:name="List Table 1 Light Accent 2" w:uiPriority="46"/>
-    <w:lsdException w:name="List Table 2 Accent 2" w:uiPriority="47"/>
-    <w:lsdException w:name="List Table 3 Accent 2" w:uiPriority="48"/>
-    <w:lsdException w:name="List Table 4 Accent 2" w:uiPriority="49"/>
-    <w:lsdException w:name="List Table 5 Dark Accent 2" w:uiPriority="50"/>
-    <w:lsdException w:name="List Table 6 Colorful Accent 2" w:uiPriority="51"/>
-    <w:lsdException w:name="List Table 7 Colorful Accent 2" w:uiPriority="52"/>
-    <w:lsdException w:name="List Table 1 Light Accent 3" w:uiPriority="46"/>
-    <w:lsdException w:name="List Table 2 Accent 3" w:uiPriority="47"/>
-    <w:lsdException w:name="List Table 3 Accent 3" w:uiPriority="48"/>
-    <w:lsdException w:name="List Table 4 Accent 3" w:uiPriority="49"/>
-    <w:lsdException w:name="List Table 5 Dark Accent 3" w:uiPriority="50"/>
-    <w:lsdException w:name="List Table 6 Colorful Accent 3" w:uiPriority="51"/>
-    <w:lsdException w:name="List Table 7 Colorful Accent 3" w:uiPriority="52"/>
-    <w:lsdException w:name="List Table 1 Light Accent 4" w:uiPriority="46"/>
-    <w:lsdException w:name="List Table 2 Accent 4" w:uiPriority="47"/>
-    <w:lsdException w:name="List Table 3 Accent 4" w:uiPriority="48"/>
-    <w:lsdException w:name="List Table 4 Accent 4" w:uiPriority="49"/>
-    <w:lsdException w:name="List Table 5 Dark Accent 4" w:uiPriority="50"/>
-    <w:lsdException w:name="List Table 6 Colorful Accent 4" w:uiPriority="51"/>
-    <w:lsdException w:name="List Table 7 Colorful Accent 4" w:uiPriority="52"/>
-    <w:lsdException w:name="List Table 1 Light Accent 5" w:uiPriority="46"/>
-    <w:lsdException w:name="List Table 2 Accent 5" w:uiPriority="47"/>
-    <w:lsdException w:name="List Table 3 Accent 5" w:uiPriority="48"/>
-    <w:lsdException w:name="List Table 4 Accent 5" w:uiPriority="49"/>
-    <w:lsdException w:name="List Table 5 Dark Accent 5" w:uiPriority="50"/>
-    <w:lsdException w:name="List Table 6 Colorful Accent 5" w:uiPriority="51"/>
-    <w:lsdException w:name="List Table 7 Colorful Accent 5" w:uiPriority="52"/>
-    <w:lsdException w:name="List Table 1 Light Accent 6" w:uiPriority="46"/>
-    <w:lsdException w:name="List Table 2 Accent 6" w:uiPriority="47"/>
-    <w:lsdException w:name="List Table 3 Accent 6" w:uiPriority="48"/>
-    <w:lsdException w:name="List Table 4 Accent 6" w:uiPriority="49"/>
-    <w:lsdException w:name="List Table 5 Dark Accent 6" w:uiPriority="50"/>
-    <w:lsdException w:name="List Table 6 Colorful Accent 6" w:uiPriority="51"/>
-    <w:lsdException w:name="List Table 7 Colorful Accent 6" w:uiPriority="52"/>
-    <w:lsdException w:name="Mention" w:semiHidden="1" w:unhideWhenUsed="1"/>
-    <w:lsdException w:name="Smart Hyperlink" w:semiHidden="1" w:unhideWhenUsed="1"/>
-    <w:lsdException w:name="Hashtag" w:semiHidden="1" w:unhideWhenUsed="1"/>
-    <w:lsdException w:name="Unresolved Mention" w:semiHidden="1" w:unhideWhenUsed="1"/>
+  <w:latentStyles w:defLockedState="0" w:defUIPriority="99" w:defSemiHidden="1" w:defUnhideWhenUsed="1" w:defQFormat="0" w:count="276">
+    <w:lsdException w:name="Normal" w:semiHidden="0" w:uiPriority="0" w:unhideWhenUsed="0" w:qFormat="1"/>
+    <w:lsdException w:name="heading 1" w:semiHidden="0" w:uiPriority="9" w:unhideWhenUsed="0" w:qFormat="1"/>
+    <w:lsdException w:name="heading 2" w:uiPriority="9" w:qFormat="1"/>
+    <w:lsdException w:name="heading 3" w:uiPriority="9" w:qFormat="1"/>
+    <w:lsdException w:name="heading 4" w:uiPriority="9" w:qFormat="1"/>
+    <w:lsdException w:name="heading 5" w:uiPriority="9" w:qFormat="1"/>
+    <w:lsdException w:name="heading 6" w:uiPriority="9" w:qFormat="1"/>
+    <w:lsdException w:name="heading 7" w:uiPriority="9" w:qFormat="1"/>
+    <w:lsdException w:name="heading 8" w:uiPriority="9" w:qFormat="1"/>
+    <w:lsdException w:name="heading 9" w:uiPriority="9" w:qFormat="1"/>
+    <w:lsdException w:name="toc 1" w:uiPriority="39"/>
+    <w:lsdException w:name="toc 2" w:uiPriority="39"/>
+    <w:lsdException w:name="toc 3" w:uiPriority="39"/>
+    <w:lsdException w:name="toc 4" w:uiPriority="39"/>
+    <w:lsdException w:name="toc 5" w:uiPriority="39"/>
+    <w:lsdException w:name="toc 6" w:uiPriority="39"/>
+    <w:lsdException w:name="toc 7" w:uiPriority="39"/>
+    <w:lsdException w:name="toc 8" w:uiPriority="39"/>
+    <w:lsdException w:name="toc 9" w:uiPriority="39"/>
+    <w:lsdException w:name="caption" w:uiPriority="35" w:qFormat="1"/>
+    <w:lsdException w:name="Title" w:semiHidden="0" w:uiPriority="10" w:unhideWhenUsed="0" w:qFormat="1"/>
+    <w:lsdException w:name="Default Paragraph Font" w:uiPriority="1"/>
+    <w:lsdException w:name="Subtitle" w:semiHidden="0" w:uiPriority="11" w:unhideWhenUsed="0" w:qFormat="1"/>
+    <w:lsdException w:name="Strong" w:semiHidden="0" w:uiPriority="22" w:unhideWhenUsed="0" w:qFormat="1"/>
+    <w:lsdException w:name="Emphasis" w:semiHidden="0" w:uiPriority="20" w:unhideWhenUsed="0" w:qFormat="1"/>
+    <w:lsdException w:name="Table Grid" w:semiHidden="0" w:uiPriority="39" w:unhideWhenUsed="0"/>
+    <w:lsdException w:name="Note Level 1" w:semiHidden="0" w:unhideWhenUsed="0"/>
+    <w:lsdException w:name="Note Level 2" w:semiHidden="0" w:unhideWhenUsed="0"/>
+    <w:lsdException w:name="Note Level 3" w:semiHidden="0" w:unhideWhenUsed="0"/>
+    <w:lsdException w:name="Note Level 4" w:semiHidden="0" w:unhideWhenUsed="0"/>
+    <w:lsdException w:name="Note Level 5" w:semiHidden="0" w:unhideWhenUsed="0"/>
+    <w:lsdException w:name="Note Level 6" w:semiHidden="0" w:unhideWhenUsed="0"/>
+    <w:lsdException w:name="Note Level 7" w:semiHidden="0" w:unhideWhenUsed="0"/>
+    <w:lsdException w:name="Note Level 8" w:semiHidden="0" w:unhideWhenUsed="0"/>
+    <w:lsdException w:name="Note Level 9" w:semiHidden="0" w:unhideWhenUsed="0"/>
+    <w:lsdException w:name="Placeholder Text" w:unhideWhenUsed="0"/>
+    <w:lsdException w:name="No Spacing" w:semiHidden="0" w:uiPriority="1" w:unhideWhenUsed="0" w:qFormat="1"/>
+    <w:lsdException w:name="Light Shading" w:semiHidden="0" w:uiPriority="60" w:unhideWhenUsed="0"/>
+    <w:lsdException w:name="Light List" w:semiHidden="0" w:uiPriority="61" w:unhideWhenUsed="0"/>
+    <w:lsdException w:name="Light Grid" w:semiHidden="0" w:uiPriority="62" w:unhideWhenUsed="0"/>
+    <w:lsdException w:name="Medium Shading 1" w:semiHidden="0" w:uiPriority="63" w:unhideWhenUsed="0"/>
+    <w:lsdException w:name="Medium Shading 2" w:semiHidden="0" w:uiPriority="64" w:unhideWhenUsed="0"/>
+    <w:lsdException w:name="Medium List 1" w:semiHidden="0" w:uiPriority="65" w:unhideWhenUsed="0"/>
+    <w:lsdException w:name="Medium List 2" w:semiHidden="0" w:uiPriority="66" w:unhideWhenUsed="0"/>
+    <w:lsdException w:name="Medium Grid 1" w:semiHidden="0" w:uiPriority="67" w:unhideWhenUsed="0"/>
+    <w:lsdException w:name="Medium Grid 2" w:semiHidden="0" w:uiPriority="68" w:unhideWhenUsed="0"/>
+    <w:lsdException w:name="Medium Grid 3" w:semiHidden="0" w:uiPriority="69" w:unhideWhenUsed="0"/>
+    <w:lsdException w:name="Dark List" w:semiHidden="0" w:uiPriority="70" w:unhideWhenUsed="0"/>
+    <w:lsdException w:name="Colorful Shading" w:semiHidden="0" w:uiPriority="71" w:unhideWhenUsed="0"/>
+    <w:lsdException w:name="Colorful List" w:semiHidden="0" w:uiPriority="72" w:unhideWhenUsed="0"/>
+    <w:lsdException w:name="Colorful Grid" w:semiHidden="0" w:uiPriority="73" w:unhideWhenUsed="0"/>
+    <w:lsdException w:name="Light Shading Accent 1" w:semiHidden="0" w:uiPriority="60" w:unhideWhenUsed="0"/>
+    <w:lsdException w:name="Light List Accent 1" w:semiHidden="0" w:uiPriority="61" w:unhideWhenUsed="0"/>
+    <w:lsdException w:name="Light Grid Accent 1" w:semiHidden="0" w:uiPriority="62" w:unhideWhenUsed="0"/>
+    <w:lsdException w:name="Medium Shading 1 Accent 1" w:semiHidden="0" w:uiPriority="63" w:unhideWhenUsed="0"/>
+    <w:lsdException w:name="Medium Shading 2 Accent 1" w:semiHidden="0" w:uiPriority="64" w:unhideWhenUsed="0"/>
+    <w:lsdException w:name="Medium List 1 Accent 1" w:semiHidden="0" w:uiPriority="65" w:unhideWhenUsed="0"/>
+    <w:lsdException w:name="Revision" w:unhideWhenUsed="0"/>
+    <w:lsdException w:name="List Paragraph" w:semiHidden="0" w:uiPriority="34" w:unhideWhenUsed="0" w:qFormat="1"/>
+    <w:lsdException w:name="Quote" w:semiHidden="0" w:uiPriority="29" w:unhideWhenUsed="0" w:qFormat="1"/>
+    <w:lsdException w:name="Intense Quote" w:semiHidden="0" w:uiPriority="30" w:unhideWhenUsed="0" w:qFormat="1"/>
+    <w:lsdException w:name="Medium List 2 Accent 1" w:semiHidden="0" w:uiPriority="66" w:unhideWhenUsed="0"/>
+    <w:lsdException w:name="Medium Grid 1 Accent 1" w:semiHidden="0" w:uiPriority="67" w:unhideWhenUsed="0"/>
+    <w:lsdException w:name="Medium Grid 2 Accent 1" w:semiHidden="0" w:uiPriority="68" w:unhideWhenUsed="0"/>
+    <w:lsdException w:name="Medium Grid 3 Accent 1" w:semiHidden="0" w:uiPriority="69" w:unhideWhenUsed="0"/>
+    <w:lsdException w:name="Dark List Accent 1" w:semiHidden="0" w:uiPriority="70" w:unhideWhenUsed="0"/>
+    <w:lsdException w:name="Colorful Shading Accent 1" w:semiHidden="0" w:uiPriority="71" w:unhideWhenUsed="0"/>
+    <w:lsdException w:name="Colorful List Accent 1" w:semiHidden="0" w:uiPriority="72" w:unhideWhenUsed="0"/>
+    <w:lsdException w:name="Colorful Grid Accent 1" w:semiHidden="0" w:uiPriority="73" w:unhideWhenUsed="0"/>
+    <w:lsdException w:name="Light Shading Accent 2" w:semiHidden="0" w:uiPriority="60" w:unhideWhenUsed="0"/>
+    <w:lsdException w:name="Light List Accent 2" w:semiHidden="0" w:uiPriority="61" w:unhideWhenUsed="0"/>
+    <w:lsdException w:name="Light Grid Accent 2" w:semiHidden="0" w:uiPriority="62" w:unhideWhenUsed="0"/>
+    <w:lsdException w:name="Medium Shading 1 Accent 2" w:semiHidden="0" w:uiPriority="63" w:unhideWhenUsed="0"/>
+    <w:lsdException w:name="Medium Shading 2 Accent 2" w:semiHidden="0" w:uiPriority="64" w:unhideWhenUsed="0"/>
+    <w:lsdException w:name="Medium List 1 Accent 2" w:semiHidden="0" w:uiPriority="65" w:unhideWhenUsed="0"/>
+    <w:lsdException w:name="Medium List 2 Accent 2" w:semiHidden="0" w:uiPriority="66" w:unhideWhenUsed="0"/>
+    <w:lsdException w:name="Medium Grid 1 Accent 2" w:semiHidden="0" w:uiPriority="67" w:unhideWhenUsed="0"/>
+    <w:lsdException w:name="Medium Grid 2 Accent 2" w:semiHidden="0" w:uiPriority="68" w:unhideWhenUsed="0"/>
+    <w:lsdException w:name="Medium Grid 3 Accent 2" w:semiHidden="0" w:uiPriority="69" w:unhideWhenUsed="0"/>
+    <w:lsdException w:name="Dark List Accent 2" w:semiHidden="0" w:uiPriority="70" w:unhideWhenUsed="0"/>
+    <w:lsdException w:name="Colorful Shading Accent 2" w:semiHidden="0" w:uiPriority="71" w:unhideWhenUsed="0"/>
+    <w:lsdException w:name="Colorful List Accent 2" w:semiHidden="0" w:uiPriority="72" w:unhideWhenUsed="0"/>
+    <w:lsdException w:name="Colorful Grid Accent 2" w:semiHidden="0" w:uiPriority="73" w:unhideWhenUsed="0"/>
+    <w:lsdException w:name="Light Shading Accent 3" w:semiHidden="0" w:uiPriority="60" w:unhideWhenUsed="0"/>
+    <w:lsdException w:name="Light List Accent 3" w:semiHidden="0" w:uiPriority="61" w:unhideWhenUsed="0"/>
+    <w:lsdException w:name="Light Grid Accent 3" w:semiHidden="0" w:uiPriority="62" w:unhideWhenUsed="0"/>
+    <w:lsdException w:name="Medium Shading 1 Accent 3" w:semiHidden="0" w:uiPriority="63" w:unhideWhenUsed="0"/>
+    <w:lsdException w:name="Medium Shading 2 Accent 3" w:semiHidden="0" w:uiPriority="64" w:unhideWhenUsed="0"/>
+    <w:lsdException w:name="Medium List 1 Accent 3" w:semiHidden="0" w:uiPriority="65" w:unhideWhenUsed="0"/>
+    <w:lsdException w:name="Medium List 2 Accent 3" w:semiHidden="0" w:uiPriority="66" w:unhideWhenUsed="0"/>
+    <w:lsdException w:name="Medium Grid 1 Accent 3" w:semiHidden="0" w:uiPriority="67" w:unhideWhenUsed="0"/>
+    <w:lsdException w:name="Medium Grid 2 Accent 3" w:semiHidden="0" w:uiPriority="68" w:unhideWhenUsed="0"/>
+    <w:lsdException w:name="Medium Grid 3 Accent 3" w:semiHidden="0" w:uiPriority="69" w:unhideWhenUsed="0"/>
+    <w:lsdException w:name="Dark List Accent 3" w:semiHidden="0" w:uiPriority="70" w:unhideWhenUsed="0"/>
+    <w:lsdException w:name="Colorful Shading Accent 3" w:semiHidden="0" w:uiPriority="71" w:unhideWhenUsed="0"/>
+    <w:lsdException w:name="Colorful List Accent 3" w:semiHidden="0" w:uiPriority="72" w:unhideWhenUsed="0"/>
+    <w:lsdException w:name="Colorful Grid Accent 3" w:semiHidden="0" w:uiPriority="73" w:unhideWhenUsed="0"/>
+    <w:lsdException w:name="Light Shading Accent 4" w:semiHidden="0" w:uiPriority="60" w:unhideWhenUsed="0"/>
+    <w:lsdException w:name="Light List Accent 4" w:semiHidden="0" w:uiPriority="61" w:unhideWhenUsed="0"/>
+    <w:lsdException w:name="Light Grid Accent 4" w:semiHidden="0" w:uiPriority="62" w:unhideWhenUsed="0"/>
+    <w:lsdException w:name="Medium Shading 1 Accent 4" w:semiHidden="0" w:uiPriority="63" w:unhideWhenUsed="0"/>
+    <w:lsdException w:name="Medium Shading 2 Accent 4" w:semiHidden="0" w:uiPriority="64" w:unhideWhenUsed="0"/>
+    <w:lsdException w:name="Medium List 1 Accent 4" w:semiHidden="0" w:uiPriority="65" w:unhideWhenUsed="0"/>
+    <w:lsdException w:name="Medium List 2 Accent 4" w:semiHidden="0" w:uiPriority="66" w:unhideWhenUsed="0"/>
+    <w:lsdException w:name="Medium Grid 1 Accent 4" w:semiHidden="0" w:uiPriority="67" w:unhideWhenUsed="0"/>
+    <w:lsdException w:name="Medium Grid 2 Accent 4" w:semiHidden="0" w:uiPriority="68" w:unhideWhenUsed="0"/>
+    <w:lsdException w:name="Medium Grid 3 Accent 4" w:semiHidden="0" w:uiPriority="69" w:unhideWhenUsed="0"/>
+    <w:lsdException w:name="Dark List Accent 4" w:semiHidden="0" w:uiPriority="70" w:unhideWhenUsed="0"/>
+    <w:lsdException w:name="Colorful Shading Accent 4" w:semiHidden="0" w:uiPriority="71" w:unhideWhenUsed="0"/>
+    <w:lsdException w:name="Colorful List Accent 4" w:semiHidden="0" w:uiPriority="72" w:unhideWhenUsed="0"/>
+    <w:lsdException w:name="Colorful Grid Accent 4" w:semiHidden="0" w:uiPriority="73" w:unhideWhenUsed="0"/>
+    <w:lsdException w:name="Light Shading Accent 5" w:semiHidden="0" w:uiPriority="60" w:unhideWhenUsed="0"/>
+    <w:lsdException w:name="Light List Accent 5" w:semiHidden="0" w:uiPriority="61" w:unhideWhenUsed="0"/>
+    <w:lsdException w:name="Light Grid Accent 5" w:semiHidden="0" w:uiPriority="62" w:unhideWhenUsed="0"/>
+    <w:lsdException w:name="Medium Shading 1 Accent 5" w:semiHidden="0" w:uiPriority="63" w:unhideWhenUsed="0"/>
+    <w:lsdException w:name="Medium Shading 2 Accent 5" w:semiHidden="0" w:uiPriority="64" w:unhideWhenUsed="0"/>
+    <w:lsdException w:name="Medium List 1 Accent 5" w:semiHidden="0" w:uiPriority="65" w:unhideWhenUsed="0"/>
+    <w:lsdException w:name="Medium List 2 Accent 5" w:semiHidden="0" w:uiPriority="66" w:unhideWhenUsed="0"/>
+    <w:lsdException w:name="Medium Grid 1 Accent 5" w:semiHidden="0" w:uiPriority="67" w:unhideWhenUsed="0"/>
+    <w:lsdException w:name="Medium Grid 2 Accent 5" w:semiHidden="0" w:uiPriority="68" w:unhideWhenUsed="0"/>
+    <w:lsdException w:name="Medium Grid 3 Accent 5" w:semiHidden="0" w:uiPriority="69" w:unhideWhenUsed="0"/>
+    <w:lsdException w:name="Dark List Accent 5" w:semiHidden="0" w:uiPriority="70" w:unhideWhenUsed="0"/>
+    <w:lsdException w:name="Colorful Shading Accent 5" w:semiHidden="0" w:uiPriority="71" w:unhideWhenUsed="0"/>
+    <w:lsdException w:name="Colorful List Accent 5" w:semiHidden="0" w:uiPriority="72" w:unhideWhenUsed="0"/>
+    <w:lsdException w:name="Colorful Grid Accent 5" w:semiHidden="0" w:uiPriority="73" w:unhideWhenUsed="0"/>
+    <w:lsdException w:name="Light Shading Accent 6" w:semiHidden="0" w:uiPriority="60" w:unhideWhenUsed="0"/>
+    <w:lsdException w:name="Light List Accent 6" w:semiHidden="0" w:uiPriority="61" w:unhideWhenUsed="0"/>
+    <w:lsdException w:name="Light Grid Accent 6" w:semiHidden="0" w:uiPriority="62" w:unhideWhenUsed="0"/>
+    <w:lsdException w:name="Medium Shading 1 Accent 6" w:semiHidden="0" w:uiPriority="63" w:unhideWhenUsed="0"/>
+    <w:lsdException w:name="Medium Shading 2 Accent 6" w:semiHidden="0" w:uiPriority="64" w:unhideWhenUsed="0"/>
+    <w:lsdException w:name="Medium List 1 Accent 6" w:semiHidden="0" w:uiPriority="65" w:unhideWhenUsed="0"/>
+    <w:lsdException w:name="Medium List 2 Accent 6" w:semiHidden="0" w:uiPriority="66" w:unhideWhenUsed="0"/>
+    <w:lsdException w:name="Medium Grid 1 Accent 6" w:semiHidden="0" w:uiPriority="67" w:unhideWhenUsed="0"/>
+    <w:lsdException w:name="Medium Grid 2 Accent 6" w:semiHidden="0" w:uiPriority="68" w:unhideWhenUsed="0"/>
+    <w:lsdException w:name="Medium Grid 3 Accent 6" w:semiHidden="0" w:uiPriority="69" w:unhideWhenUsed="0"/>
+    <w:lsdException w:name="Dark List Accent 6" w:semiHidden="0" w:uiPriority="70" w:unhideWhenUsed="0"/>
+    <w:lsdException w:name="Colorful Shading Accent 6" w:semiHidden="0" w:uiPriority="71" w:unhideWhenUsed="0"/>
+    <w:lsdException w:name="Colorful List Accent 6" w:semiHidden="0" w:uiPriority="72" w:unhideWhenUsed="0"/>
+    <w:lsdException w:name="Colorful Grid Accent 6" w:semiHidden="0" w:uiPriority="73" w:unhideWhenUsed="0"/>
+    <w:lsdException w:name="Subtle Emphasis" w:semiHidden="0" w:uiPriority="19" w:unhideWhenUsed="0" w:qFormat="1"/>
+    <w:lsdException w:name="Intense Emphasis" w:semiHidden="0" w:uiPriority="21" w:unhideWhenUsed="0" w:qFormat="1"/>
+    <w:lsdException w:name="Subtle Reference" w:semiHidden="0" w:uiPriority="31" w:unhideWhenUsed="0" w:qFormat="1"/>
+    <w:lsdException w:name="Intense Reference" w:semiHidden="0" w:uiPriority="32" w:unhideWhenUsed="0" w:qFormat="1"/>
+    <w:lsdException w:name="Book Title" w:semiHidden="0" w:uiPriority="33" w:unhideWhenUsed="0" w:qFormat="1"/>
+    <w:lsdException w:name="Bibliography" w:uiPriority="37"/>
+    <w:lsdException w:name="TOC Heading" w:uiPriority="39" w:qFormat="1"/>
   </w:latentStyles>
   <w:style w:type="paragraph" w:default="1" w:styleId="Normal">
     <w:name w:val="Normal"/>
@@ -1220,7 +1218,6 @@
   <w:style w:type="character" w:default="1" w:styleId="DefaultParagraphFont">
     <w:name w:val="Default Paragraph Font"/>
     <w:uiPriority w:val="1"/>
-    <w:semiHidden/>
     <w:unhideWhenUsed/>
   </w:style>
   <w:style w:type="table" w:default="1" w:styleId="TableNormal">
@@ -1335,6 +1332,7 @@
     <w:uiPriority w:val="39"/>
     <w:rsid w:val="005D4665"/>
     <w:tblPr>
+      <w:tblInd w:w="0" w:type="dxa"/>
       <w:tblBorders>
         <w:top w:val="single" w:sz="4" w:space="0" w:color="auto"/>
         <w:left w:val="single" w:sz="4" w:space="0" w:color="auto"/>
@@ -1343,9 +1341,15 @@
         <w:insideH w:val="single" w:sz="4" w:space="0" w:color="auto"/>
         <w:insideV w:val="single" w:sz="4" w:space="0" w:color="auto"/>
       </w:tblBorders>
+      <w:tblCellMar>
+        <w:top w:w="0" w:type="dxa"/>
+        <w:left w:w="108" w:type="dxa"/>
+        <w:bottom w:w="0" w:type="dxa"/>
+        <w:right w:w="108" w:type="dxa"/>
+      </w:tblCellMar>
     </w:tblPr>
   </w:style>
-  <w:style w:type="table" w:styleId="PlainTable3">
+  <w:style w:type="table" w:customStyle="1" w:styleId="PlainTable3">
     <w:name w:val="Plain Table 3"/>
     <w:basedOn w:val="TableNormal"/>
     <w:uiPriority w:val="43"/>
@@ -1353,6 +1357,13 @@
     <w:tblPr>
       <w:tblStyleRowBandSize w:val="1"/>
       <w:tblStyleColBandSize w:val="1"/>
+      <w:tblInd w:w="0" w:type="dxa"/>
+      <w:tblCellMar>
+        <w:top w:w="0" w:type="dxa"/>
+        <w:left w:w="108" w:type="dxa"/>
+        <w:bottom w:w="0" w:type="dxa"/>
+        <w:right w:w="108" w:type="dxa"/>
+      </w:tblCellMar>
     </w:tblPr>
     <w:tblStylePr w:type="firstRow">
       <w:rPr>
@@ -1435,7 +1446,7 @@
       </w:tcPr>
     </w:tblStylePr>
   </w:style>
-  <w:style w:type="table" w:styleId="GridTable1Light-Accent1">
+  <w:style w:type="table" w:customStyle="1" w:styleId="GridTable1LightAccent1">
     <w:name w:val="Grid Table 1 Light Accent 1"/>
     <w:basedOn w:val="TableNormal"/>
     <w:uiPriority w:val="46"/>
@@ -1443,6 +1454,7 @@
     <w:tblPr>
       <w:tblStyleRowBandSize w:val="1"/>
       <w:tblStyleColBandSize w:val="1"/>
+      <w:tblInd w:w="0" w:type="dxa"/>
       <w:tblBorders>
         <w:top w:val="single" w:sz="4" w:space="0" w:color="B4C6E7" w:themeColor="accent1" w:themeTint="66"/>
         <w:left w:val="single" w:sz="4" w:space="0" w:color="B4C6E7" w:themeColor="accent1" w:themeTint="66"/>
@@ -1451,6 +1463,12 @@
         <w:insideH w:val="single" w:sz="4" w:space="0" w:color="B4C6E7" w:themeColor="accent1" w:themeTint="66"/>
         <w:insideV w:val="single" w:sz="4" w:space="0" w:color="B4C6E7" w:themeColor="accent1" w:themeTint="66"/>
       </w:tblBorders>
+      <w:tblCellMar>
+        <w:top w:w="0" w:type="dxa"/>
+        <w:left w:w="108" w:type="dxa"/>
+        <w:bottom w:w="0" w:type="dxa"/>
+        <w:right w:w="108" w:type="dxa"/>
+      </w:tblCellMar>
     </w:tblPr>
     <w:tblStylePr w:type="firstRow">
       <w:rPr>
@@ -1489,7 +1507,7 @@
       </w:rPr>
     </w:tblStylePr>
   </w:style>
-  <w:style w:type="table" w:styleId="PlainTable5">
+  <w:style w:type="table" w:customStyle="1" w:styleId="PlainTable5">
     <w:name w:val="Plain Table 5"/>
     <w:basedOn w:val="TableNormal"/>
     <w:uiPriority w:val="45"/>
@@ -1497,6 +1515,13 @@
     <w:tblPr>
       <w:tblStyleRowBandSize w:val="1"/>
       <w:tblStyleColBandSize w:val="1"/>
+      <w:tblInd w:w="0" w:type="dxa"/>
+      <w:tblCellMar>
+        <w:top w:w="0" w:type="dxa"/>
+        <w:left w:w="108" w:type="dxa"/>
+        <w:bottom w:w="0" w:type="dxa"/>
+        <w:right w:w="108" w:type="dxa"/>
+      </w:tblCellMar>
     </w:tblPr>
     <w:tblStylePr w:type="firstRow">
       <w:rPr>
@@ -1606,7 +1631,7 @@
       </w:tcPr>
     </w:tblStylePr>
   </w:style>
-  <w:style w:type="table" w:styleId="GridTable5Dark">
+  <w:style w:type="table" w:customStyle="1" w:styleId="GridTable5Dark">
     <w:name w:val="Grid Table 5 Dark"/>
     <w:basedOn w:val="TableNormal"/>
     <w:uiPriority w:val="50"/>
@@ -1614,6 +1639,7 @@
     <w:tblPr>
       <w:tblStyleRowBandSize w:val="1"/>
       <w:tblStyleColBandSize w:val="1"/>
+      <w:tblInd w:w="0" w:type="dxa"/>
       <w:tblBorders>
         <w:top w:val="single" w:sz="4" w:space="0" w:color="FFFFFF" w:themeColor="background1"/>
         <w:left w:val="single" w:sz="4" w:space="0" w:color="FFFFFF" w:themeColor="background1"/>
@@ -1622,6 +1648,12 @@
         <w:insideH w:val="single" w:sz="4" w:space="0" w:color="FFFFFF" w:themeColor="background1"/>
         <w:insideV w:val="single" w:sz="4" w:space="0" w:color="FFFFFF" w:themeColor="background1"/>
       </w:tblBorders>
+      <w:tblCellMar>
+        <w:top w:w="0" w:type="dxa"/>
+        <w:left w:w="108" w:type="dxa"/>
+        <w:bottom w:w="0" w:type="dxa"/>
+        <w:right w:w="108" w:type="dxa"/>
+      </w:tblCellMar>
     </w:tblPr>
     <w:tcPr>
       <w:shd w:val="clear" w:color="auto" w:fill="CCCCCC" w:themeFill="text1" w:themeFillTint="33"/>
@@ -1709,7 +1741,7 @@
       </w:tcPr>
     </w:tblStylePr>
   </w:style>
-  <w:style w:type="table" w:styleId="GridTable5Dark-Accent3">
+  <w:style w:type="table" w:customStyle="1" w:styleId="GridTable5DarkAccent3">
     <w:name w:val="Grid Table 5 Dark Accent 3"/>
     <w:basedOn w:val="TableNormal"/>
     <w:uiPriority w:val="50"/>
@@ -1717,6 +1749,7 @@
     <w:tblPr>
       <w:tblStyleRowBandSize w:val="1"/>
       <w:tblStyleColBandSize w:val="1"/>
+      <w:tblInd w:w="0" w:type="dxa"/>
       <w:tblBorders>
         <w:top w:val="single" w:sz="4" w:space="0" w:color="FFFFFF" w:themeColor="background1"/>
         <w:left w:val="single" w:sz="4" w:space="0" w:color="FFFFFF" w:themeColor="background1"/>
@@ -1725,6 +1758,12 @@
         <w:insideH w:val="single" w:sz="4" w:space="0" w:color="FFFFFF" w:themeColor="background1"/>
         <w:insideV w:val="single" w:sz="4" w:space="0" w:color="FFFFFF" w:themeColor="background1"/>
       </w:tblBorders>
+      <w:tblCellMar>
+        <w:top w:w="0" w:type="dxa"/>
+        <w:left w:w="108" w:type="dxa"/>
+        <w:bottom w:w="0" w:type="dxa"/>
+        <w:right w:w="108" w:type="dxa"/>
+      </w:tblCellMar>
     </w:tblPr>
     <w:tcPr>
       <w:shd w:val="clear" w:color="auto" w:fill="EDEDED" w:themeFill="accent3" w:themeFillTint="33"/>
@@ -1811,6 +1850,875 @@
         <w:shd w:val="clear" w:color="auto" w:fill="DBDBDB" w:themeFill="accent3" w:themeFillTint="66"/>
       </w:tcPr>
     </w:tblStylePr>
+  </w:style>
+  <w:style w:type="paragraph" w:styleId="ListParagraph">
+    <w:name w:val="List Paragraph"/>
+    <w:basedOn w:val="Normal"/>
+    <w:uiPriority w:val="34"/>
+    <w:qFormat/>
+    <w:rsid w:val="00B358DA"/>
+    <w:pPr>
+      <w:ind w:left="720"/>
+      <w:contextualSpacing/>
+    </w:pPr>
+  </w:style>
+</w:styles>
+</file>
+
+<file path=word/stylesWithEffects.xml><?xml version="1.0" encoding="utf-8"?>
+<w:styles xmlns:wpc="http://schemas.microsoft.com/office/word/2010/wordprocessingCanvas" xmlns:mo="http://schemas.microsoft.com/office/mac/office/2008/main" xmlns:mc="http://schemas.openxmlformats.org/markup-compatibility/2006" xmlns:mv="urn:schemas-microsoft-com:mac:vml" xmlns:o="urn:schemas-microsoft-com:office:office" xmlns:r="http://schemas.openxmlformats.org/officeDocument/2006/relationships" xmlns:m="http://schemas.openxmlformats.org/officeDocument/2006/math" xmlns:v="urn:schemas-microsoft-com:vml" xmlns:wp14="http://schemas.microsoft.com/office/word/2010/wordprocessingDrawing" xmlns:wp="http://schemas.openxmlformats.org/drawingml/2006/wordprocessingDrawing" xmlns:w10="urn:schemas-microsoft-com:office:word" xmlns:w="http://schemas.openxmlformats.org/wordprocessingml/2006/main" xmlns:w14="http://schemas.microsoft.com/office/word/2010/wordml" xmlns:wpg="http://schemas.microsoft.com/office/word/2010/wordprocessingGroup" xmlns:wpi="http://schemas.microsoft.com/office/word/2010/wordprocessingInk" xmlns:wne="http://schemas.microsoft.com/office/word/2006/wordml" xmlns:wps="http://schemas.microsoft.com/office/word/2010/wordprocessingShape" mc:Ignorable="w14 wp14">
+  <w:docDefaults>
+    <w:rPrDefault>
+      <w:rPr>
+        <w:rFonts w:asciiTheme="minorHAnsi" w:eastAsiaTheme="minorHAnsi" w:hAnsiTheme="minorHAnsi" w:cstheme="minorBidi"/>
+        <w:sz w:val="24"/>
+        <w:szCs w:val="24"/>
+        <w:lang w:val="en-US" w:eastAsia="en-US" w:bidi="ar-SA"/>
+      </w:rPr>
+    </w:rPrDefault>
+    <w:pPrDefault/>
+  </w:docDefaults>
+  <w:latentStyles w:defLockedState="0" w:defUIPriority="99" w:defSemiHidden="1" w:defUnhideWhenUsed="1" w:defQFormat="0" w:count="276">
+    <w:lsdException w:name="Normal" w:semiHidden="0" w:uiPriority="0" w:unhideWhenUsed="0" w:qFormat="1"/>
+    <w:lsdException w:name="heading 1" w:semiHidden="0" w:uiPriority="9" w:unhideWhenUsed="0" w:qFormat="1"/>
+    <w:lsdException w:name="heading 2" w:uiPriority="9" w:qFormat="1"/>
+    <w:lsdException w:name="heading 3" w:uiPriority="9" w:qFormat="1"/>
+    <w:lsdException w:name="heading 4" w:uiPriority="9" w:qFormat="1"/>
+    <w:lsdException w:name="heading 5" w:uiPriority="9" w:qFormat="1"/>
+    <w:lsdException w:name="heading 6" w:uiPriority="9" w:qFormat="1"/>
+    <w:lsdException w:name="heading 7" w:uiPriority="9" w:qFormat="1"/>
+    <w:lsdException w:name="heading 8" w:uiPriority="9" w:qFormat="1"/>
+    <w:lsdException w:name="heading 9" w:uiPriority="9" w:qFormat="1"/>
+    <w:lsdException w:name="toc 1" w:uiPriority="39"/>
+    <w:lsdException w:name="toc 2" w:uiPriority="39"/>
+    <w:lsdException w:name="toc 3" w:uiPriority="39"/>
+    <w:lsdException w:name="toc 4" w:uiPriority="39"/>
+    <w:lsdException w:name="toc 5" w:uiPriority="39"/>
+    <w:lsdException w:name="toc 6" w:uiPriority="39"/>
+    <w:lsdException w:name="toc 7" w:uiPriority="39"/>
+    <w:lsdException w:name="toc 8" w:uiPriority="39"/>
+    <w:lsdException w:name="toc 9" w:uiPriority="39"/>
+    <w:lsdException w:name="caption" w:uiPriority="35" w:qFormat="1"/>
+    <w:lsdException w:name="Title" w:semiHidden="0" w:uiPriority="10" w:unhideWhenUsed="0" w:qFormat="1"/>
+    <w:lsdException w:name="Default Paragraph Font" w:uiPriority="1"/>
+    <w:lsdException w:name="Subtitle" w:semiHidden="0" w:uiPriority="11" w:unhideWhenUsed="0" w:qFormat="1"/>
+    <w:lsdException w:name="Strong" w:semiHidden="0" w:uiPriority="22" w:unhideWhenUsed="0" w:qFormat="1"/>
+    <w:lsdException w:name="Emphasis" w:semiHidden="0" w:uiPriority="20" w:unhideWhenUsed="0" w:qFormat="1"/>
+    <w:lsdException w:name="Table Grid" w:semiHidden="0" w:uiPriority="39" w:unhideWhenUsed="0"/>
+    <w:lsdException w:name="Note Level 1" w:semiHidden="0" w:unhideWhenUsed="0"/>
+    <w:lsdException w:name="Note Level 2" w:semiHidden="0" w:unhideWhenUsed="0"/>
+    <w:lsdException w:name="Note Level 3" w:semiHidden="0" w:unhideWhenUsed="0"/>
+    <w:lsdException w:name="Note Level 4" w:semiHidden="0" w:unhideWhenUsed="0"/>
+    <w:lsdException w:name="Note Level 5" w:semiHidden="0" w:unhideWhenUsed="0"/>
+    <w:lsdException w:name="Note Level 6" w:semiHidden="0" w:unhideWhenUsed="0"/>
+    <w:lsdException w:name="Note Level 7" w:semiHidden="0" w:unhideWhenUsed="0"/>
+    <w:lsdException w:name="Note Level 8" w:semiHidden="0" w:unhideWhenUsed="0"/>
+    <w:lsdException w:name="Note Level 9" w:semiHidden="0" w:unhideWhenUsed="0"/>
+    <w:lsdException w:name="Placeholder Text" w:unhideWhenUsed="0"/>
+    <w:lsdException w:name="No Spacing" w:semiHidden="0" w:uiPriority="1" w:unhideWhenUsed="0" w:qFormat="1"/>
+    <w:lsdException w:name="Light Shading" w:semiHidden="0" w:uiPriority="60" w:unhideWhenUsed="0"/>
+    <w:lsdException w:name="Light List" w:semiHidden="0" w:uiPriority="61" w:unhideWhenUsed="0"/>
+    <w:lsdException w:name="Light Grid" w:semiHidden="0" w:uiPriority="62" w:unhideWhenUsed="0"/>
+    <w:lsdException w:name="Medium Shading 1" w:semiHidden="0" w:uiPriority="63" w:unhideWhenUsed="0"/>
+    <w:lsdException w:name="Medium Shading 2" w:semiHidden="0" w:uiPriority="64" w:unhideWhenUsed="0"/>
+    <w:lsdException w:name="Medium List 1" w:semiHidden="0" w:uiPriority="65" w:unhideWhenUsed="0"/>
+    <w:lsdException w:name="Medium List 2" w:semiHidden="0" w:uiPriority="66" w:unhideWhenUsed="0"/>
+    <w:lsdException w:name="Medium Grid 1" w:semiHidden="0" w:uiPriority="67" w:unhideWhenUsed="0"/>
+    <w:lsdException w:name="Medium Grid 2" w:semiHidden="0" w:uiPriority="68" w:unhideWhenUsed="0"/>
+    <w:lsdException w:name="Medium Grid 3" w:semiHidden="0" w:uiPriority="69" w:unhideWhenUsed="0"/>
+    <w:lsdException w:name="Dark List" w:semiHidden="0" w:uiPriority="70" w:unhideWhenUsed="0"/>
+    <w:lsdException w:name="Colorful Shading" w:semiHidden="0" w:uiPriority="71" w:unhideWhenUsed="0"/>
+    <w:lsdException w:name="Colorful List" w:semiHidden="0" w:uiPriority="72" w:unhideWhenUsed="0"/>
+    <w:lsdException w:name="Colorful Grid" w:semiHidden="0" w:uiPriority="73" w:unhideWhenUsed="0"/>
+    <w:lsdException w:name="Light Shading Accent 1" w:semiHidden="0" w:uiPriority="60" w:unhideWhenUsed="0"/>
+    <w:lsdException w:name="Light List Accent 1" w:semiHidden="0" w:uiPriority="61" w:unhideWhenUsed="0"/>
+    <w:lsdException w:name="Light Grid Accent 1" w:semiHidden="0" w:uiPriority="62" w:unhideWhenUsed="0"/>
+    <w:lsdException w:name="Medium Shading 1 Accent 1" w:semiHidden="0" w:uiPriority="63" w:unhideWhenUsed="0"/>
+    <w:lsdException w:name="Medium Shading 2 Accent 1" w:semiHidden="0" w:uiPriority="64" w:unhideWhenUsed="0"/>
+    <w:lsdException w:name="Medium List 1 Accent 1" w:semiHidden="0" w:uiPriority="65" w:unhideWhenUsed="0"/>
+    <w:lsdException w:name="Revision" w:unhideWhenUsed="0"/>
+    <w:lsdException w:name="List Paragraph" w:semiHidden="0" w:uiPriority="34" w:unhideWhenUsed="0" w:qFormat="1"/>
+    <w:lsdException w:name="Quote" w:semiHidden="0" w:uiPriority="29" w:unhideWhenUsed="0" w:qFormat="1"/>
+    <w:lsdException w:name="Intense Quote" w:semiHidden="0" w:uiPriority="30" w:unhideWhenUsed="0" w:qFormat="1"/>
+    <w:lsdException w:name="Medium List 2 Accent 1" w:semiHidden="0" w:uiPriority="66" w:unhideWhenUsed="0"/>
+    <w:lsdException w:name="Medium Grid 1 Accent 1" w:semiHidden="0" w:uiPriority="67" w:unhideWhenUsed="0"/>
+    <w:lsdException w:name="Medium Grid 2 Accent 1" w:semiHidden="0" w:uiPriority="68" w:unhideWhenUsed="0"/>
+    <w:lsdException w:name="Medium Grid 3 Accent 1" w:semiHidden="0" w:uiPriority="69" w:unhideWhenUsed="0"/>
+    <w:lsdException w:name="Dark List Accent 1" w:semiHidden="0" w:uiPriority="70" w:unhideWhenUsed="0"/>
+    <w:lsdException w:name="Colorful Shading Accent 1" w:semiHidden="0" w:uiPriority="71" w:unhideWhenUsed="0"/>
+    <w:lsdException w:name="Colorful List Accent 1" w:semiHidden="0" w:uiPriority="72" w:unhideWhenUsed="0"/>
+    <w:lsdException w:name="Colorful Grid Accent 1" w:semiHidden="0" w:uiPriority="73" w:unhideWhenUsed="0"/>
+    <w:lsdException w:name="Light Shading Accent 2" w:semiHidden="0" w:uiPriority="60" w:unhideWhenUsed="0"/>
+    <w:lsdException w:name="Light List Accent 2" w:semiHidden="0" w:uiPriority="61" w:unhideWhenUsed="0"/>
+    <w:lsdException w:name="Light Grid Accent 2" w:semiHidden="0" w:uiPriority="62" w:unhideWhenUsed="0"/>
+    <w:lsdException w:name="Medium Shading 1 Accent 2" w:semiHidden="0" w:uiPriority="63" w:unhideWhenUsed="0"/>
+    <w:lsdException w:name="Medium Shading 2 Accent 2" w:semiHidden="0" w:uiPriority="64" w:unhideWhenUsed="0"/>
+    <w:lsdException w:name="Medium List 1 Accent 2" w:semiHidden="0" w:uiPriority="65" w:unhideWhenUsed="0"/>
+    <w:lsdException w:name="Medium List 2 Accent 2" w:semiHidden="0" w:uiPriority="66" w:unhideWhenUsed="0"/>
+    <w:lsdException w:name="Medium Grid 1 Accent 2" w:semiHidden="0" w:uiPriority="67" w:unhideWhenUsed="0"/>
+    <w:lsdException w:name="Medium Grid 2 Accent 2" w:semiHidden="0" w:uiPriority="68" w:unhideWhenUsed="0"/>
+    <w:lsdException w:name="Medium Grid 3 Accent 2" w:semiHidden="0" w:uiPriority="69" w:unhideWhenUsed="0"/>
+    <w:lsdException w:name="Dark List Accent 2" w:semiHidden="0" w:uiPriority="70" w:unhideWhenUsed="0"/>
+    <w:lsdException w:name="Colorful Shading Accent 2" w:semiHidden="0" w:uiPriority="71" w:unhideWhenUsed="0"/>
+    <w:lsdException w:name="Colorful List Accent 2" w:semiHidden="0" w:uiPriority="72" w:unhideWhenUsed="0"/>
+    <w:lsdException w:name="Colorful Grid Accent 2" w:semiHidden="0" w:uiPriority="73" w:unhideWhenUsed="0"/>
+    <w:lsdException w:name="Light Shading Accent 3" w:semiHidden="0" w:uiPriority="60" w:unhideWhenUsed="0"/>
+    <w:lsdException w:name="Light List Accent 3" w:semiHidden="0" w:uiPriority="61" w:unhideWhenUsed="0"/>
+    <w:lsdException w:name="Light Grid Accent 3" w:semiHidden="0" w:uiPriority="62" w:unhideWhenUsed="0"/>
+    <w:lsdException w:name="Medium Shading 1 Accent 3" w:semiHidden="0" w:uiPriority="63" w:unhideWhenUsed="0"/>
+    <w:lsdException w:name="Medium Shading 2 Accent 3" w:semiHidden="0" w:uiPriority="64" w:unhideWhenUsed="0"/>
+    <w:lsdException w:name="Medium List 1 Accent 3" w:semiHidden="0" w:uiPriority="65" w:unhideWhenUsed="0"/>
+    <w:lsdException w:name="Medium List 2 Accent 3" w:semiHidden="0" w:uiPriority="66" w:unhideWhenUsed="0"/>
+    <w:lsdException w:name="Medium Grid 1 Accent 3" w:semiHidden="0" w:uiPriority="67" w:unhideWhenUsed="0"/>
+    <w:lsdException w:name="Medium Grid 2 Accent 3" w:semiHidden="0" w:uiPriority="68" w:unhideWhenUsed="0"/>
+    <w:lsdException w:name="Medium Grid 3 Accent 3" w:semiHidden="0" w:uiPriority="69" w:unhideWhenUsed="0"/>
+    <w:lsdException w:name="Dark List Accent 3" w:semiHidden="0" w:uiPriority="70" w:unhideWhenUsed="0"/>
+    <w:lsdException w:name="Colorful Shading Accent 3" w:semiHidden="0" w:uiPriority="71" w:unhideWhenUsed="0"/>
+    <w:lsdException w:name="Colorful List Accent 3" w:semiHidden="0" w:uiPriority="72" w:unhideWhenUsed="0"/>
+    <w:lsdException w:name="Colorful Grid Accent 3" w:semiHidden="0" w:uiPriority="73" w:unhideWhenUsed="0"/>
+    <w:lsdException w:name="Light Shading Accent 4" w:semiHidden="0" w:uiPriority="60" w:unhideWhenUsed="0"/>
+    <w:lsdException w:name="Light List Accent 4" w:semiHidden="0" w:uiPriority="61" w:unhideWhenUsed="0"/>
+    <w:lsdException w:name="Light Grid Accent 4" w:semiHidden="0" w:uiPriority="62" w:unhideWhenUsed="0"/>
+    <w:lsdException w:name="Medium Shading 1 Accent 4" w:semiHidden="0" w:uiPriority="63" w:unhideWhenUsed="0"/>
+    <w:lsdException w:name="Medium Shading 2 Accent 4" w:semiHidden="0" w:uiPriority="64" w:unhideWhenUsed="0"/>
+    <w:lsdException w:name="Medium List 1 Accent 4" w:semiHidden="0" w:uiPriority="65" w:unhideWhenUsed="0"/>
+    <w:lsdException w:name="Medium List 2 Accent 4" w:semiHidden="0" w:uiPriority="66" w:unhideWhenUsed="0"/>
+    <w:lsdException w:name="Medium Grid 1 Accent 4" w:semiHidden="0" w:uiPriority="67" w:unhideWhenUsed="0"/>
+    <w:lsdException w:name="Medium Grid 2 Accent 4" w:semiHidden="0" w:uiPriority="68" w:unhideWhenUsed="0"/>
+    <w:lsdException w:name="Medium Grid 3 Accent 4" w:semiHidden="0" w:uiPriority="69" w:unhideWhenUsed="0"/>
+    <w:lsdException w:name="Dark List Accent 4" w:semiHidden="0" w:uiPriority="70" w:unhideWhenUsed="0"/>
+    <w:lsdException w:name="Colorful Shading Accent 4" w:semiHidden="0" w:uiPriority="71" w:unhideWhenUsed="0"/>
+    <w:lsdException w:name="Colorful List Accent 4" w:semiHidden="0" w:uiPriority="72" w:unhideWhenUsed="0"/>
+    <w:lsdException w:name="Colorful Grid Accent 4" w:semiHidden="0" w:uiPriority="73" w:unhideWhenUsed="0"/>
+    <w:lsdException w:name="Light Shading Accent 5" w:semiHidden="0" w:uiPriority="60" w:unhideWhenUsed="0"/>
+    <w:lsdException w:name="Light List Accent 5" w:semiHidden="0" w:uiPriority="61" w:unhideWhenUsed="0"/>
+    <w:lsdException w:name="Light Grid Accent 5" w:semiHidden="0" w:uiPriority="62" w:unhideWhenUsed="0"/>
+    <w:lsdException w:name="Medium Shading 1 Accent 5" w:semiHidden="0" w:uiPriority="63" w:unhideWhenUsed="0"/>
+    <w:lsdException w:name="Medium Shading 2 Accent 5" w:semiHidden="0" w:uiPriority="64" w:unhideWhenUsed="0"/>
+    <w:lsdException w:name="Medium List 1 Accent 5" w:semiHidden="0" w:uiPriority="65" w:unhideWhenUsed="0"/>
+    <w:lsdException w:name="Medium List 2 Accent 5" w:semiHidden="0" w:uiPriority="66" w:unhideWhenUsed="0"/>
+    <w:lsdException w:name="Medium Grid 1 Accent 5" w:semiHidden="0" w:uiPriority="67" w:unhideWhenUsed="0"/>
+    <w:lsdException w:name="Medium Grid 2 Accent 5" w:semiHidden="0" w:uiPriority="68" w:unhideWhenUsed="0"/>
+    <w:lsdException w:name="Medium Grid 3 Accent 5" w:semiHidden="0" w:uiPriority="69" w:unhideWhenUsed="0"/>
+    <w:lsdException w:name="Dark List Accent 5" w:semiHidden="0" w:uiPriority="70" w:unhideWhenUsed="0"/>
+    <w:lsdException w:name="Colorful Shading Accent 5" w:semiHidden="0" w:uiPriority="71" w:unhideWhenUsed="0"/>
+    <w:lsdException w:name="Colorful List Accent 5" w:semiHidden="0" w:uiPriority="72" w:unhideWhenUsed="0"/>
+    <w:lsdException w:name="Colorful Grid Accent 5" w:semiHidden="0" w:uiPriority="73" w:unhideWhenUsed="0"/>
+    <w:lsdException w:name="Light Shading Accent 6" w:semiHidden="0" w:uiPriority="60" w:unhideWhenUsed="0"/>
+    <w:lsdException w:name="Light List Accent 6" w:semiHidden="0" w:uiPriority="61" w:unhideWhenUsed="0"/>
+    <w:lsdException w:name="Light Grid Accent 6" w:semiHidden="0" w:uiPriority="62" w:unhideWhenUsed="0"/>
+    <w:lsdException w:name="Medium Shading 1 Accent 6" w:semiHidden="0" w:uiPriority="63" w:unhideWhenUsed="0"/>
+    <w:lsdException w:name="Medium Shading 2 Accent 6" w:semiHidden="0" w:uiPriority="64" w:unhideWhenUsed="0"/>
+    <w:lsdException w:name="Medium List 1 Accent 6" w:semiHidden="0" w:uiPriority="65" w:unhideWhenUsed="0"/>
+    <w:lsdException w:name="Medium List 2 Accent 6" w:semiHidden="0" w:uiPriority="66" w:unhideWhenUsed="0"/>
+    <w:lsdException w:name="Medium Grid 1 Accent 6" w:semiHidden="0" w:uiPriority="67" w:unhideWhenUsed="0"/>
+    <w:lsdException w:name="Medium Grid 2 Accent 6" w:semiHidden="0" w:uiPriority="68" w:unhideWhenUsed="0"/>
+    <w:lsdException w:name="Medium Grid 3 Accent 6" w:semiHidden="0" w:uiPriority="69" w:unhideWhenUsed="0"/>
+    <w:lsdException w:name="Dark List Accent 6" w:semiHidden="0" w:uiPriority="70" w:unhideWhenUsed="0"/>
+    <w:lsdException w:name="Colorful Shading Accent 6" w:semiHidden="0" w:uiPriority="71" w:unhideWhenUsed="0"/>
+    <w:lsdException w:name="Colorful List Accent 6" w:semiHidden="0" w:uiPriority="72" w:unhideWhenUsed="0"/>
+    <w:lsdException w:name="Colorful Grid Accent 6" w:semiHidden="0" w:uiPriority="73" w:unhideWhenUsed="0"/>
+    <w:lsdException w:name="Subtle Emphasis" w:semiHidden="0" w:uiPriority="19" w:unhideWhenUsed="0" w:qFormat="1"/>
+    <w:lsdException w:name="Intense Emphasis" w:semiHidden="0" w:uiPriority="21" w:unhideWhenUsed="0" w:qFormat="1"/>
+    <w:lsdException w:name="Subtle Reference" w:semiHidden="0" w:uiPriority="31" w:unhideWhenUsed="0" w:qFormat="1"/>
+    <w:lsdException w:name="Intense Reference" w:semiHidden="0" w:uiPriority="32" w:unhideWhenUsed="0" w:qFormat="1"/>
+    <w:lsdException w:name="Book Title" w:semiHidden="0" w:uiPriority="33" w:unhideWhenUsed="0" w:qFormat="1"/>
+    <w:lsdException w:name="Bibliography" w:uiPriority="37"/>
+    <w:lsdException w:name="TOC Heading" w:uiPriority="39" w:qFormat="1"/>
+  </w:latentStyles>
+  <w:style w:type="paragraph" w:default="1" w:styleId="Normal">
+    <w:name w:val="Normal"/>
+    <w:qFormat/>
+  </w:style>
+  <w:style w:type="paragraph" w:styleId="Heading1">
+    <w:name w:val="heading 1"/>
+    <w:basedOn w:val="Normal"/>
+    <w:next w:val="Normal"/>
+    <w:link w:val="Heading1Char"/>
+    <w:uiPriority w:val="9"/>
+    <w:qFormat/>
+    <w:rsid w:val="005D4665"/>
+    <w:pPr>
+      <w:keepNext/>
+      <w:keepLines/>
+      <w:spacing w:before="240"/>
+      <w:outlineLvl w:val="0"/>
+    </w:pPr>
+    <w:rPr>
+      <w:rFonts w:asciiTheme="majorHAnsi" w:eastAsiaTheme="majorEastAsia" w:hAnsiTheme="majorHAnsi" w:cstheme="majorBidi"/>
+      <w:color w:val="2F5496" w:themeColor="accent1" w:themeShade="BF"/>
+      <w:sz w:val="32"/>
+      <w:szCs w:val="32"/>
+    </w:rPr>
+  </w:style>
+  <w:style w:type="paragraph" w:styleId="Heading2">
+    <w:name w:val="heading 2"/>
+    <w:basedOn w:val="Normal"/>
+    <w:next w:val="Normal"/>
+    <w:link w:val="Heading2Char"/>
+    <w:uiPriority w:val="9"/>
+    <w:unhideWhenUsed/>
+    <w:qFormat/>
+    <w:rsid w:val="005D4665"/>
+    <w:pPr>
+      <w:keepNext/>
+      <w:keepLines/>
+      <w:spacing w:before="40"/>
+      <w:outlineLvl w:val="1"/>
+    </w:pPr>
+    <w:rPr>
+      <w:rFonts w:asciiTheme="majorHAnsi" w:eastAsiaTheme="majorEastAsia" w:hAnsiTheme="majorHAnsi" w:cstheme="majorBidi"/>
+      <w:color w:val="2F5496" w:themeColor="accent1" w:themeShade="BF"/>
+      <w:sz w:val="26"/>
+      <w:szCs w:val="26"/>
+    </w:rPr>
+  </w:style>
+  <w:style w:type="character" w:default="1" w:styleId="DefaultParagraphFont">
+    <w:name w:val="Default Paragraph Font"/>
+    <w:uiPriority w:val="1"/>
+    <w:unhideWhenUsed/>
+  </w:style>
+  <w:style w:type="table" w:default="1" w:styleId="TableNormal">
+    <w:name w:val="Normal Table"/>
+    <w:uiPriority w:val="99"/>
+    <w:semiHidden/>
+    <w:unhideWhenUsed/>
+    <w:tblPr>
+      <w:tblInd w:w="0" w:type="dxa"/>
+      <w:tblCellMar>
+        <w:top w:w="0" w:type="dxa"/>
+        <w:left w:w="108" w:type="dxa"/>
+        <w:bottom w:w="0" w:type="dxa"/>
+        <w:right w:w="108" w:type="dxa"/>
+      </w:tblCellMar>
+    </w:tblPr>
+  </w:style>
+  <w:style w:type="numbering" w:default="1" w:styleId="NoList">
+    <w:name w:val="No List"/>
+    <w:uiPriority w:val="99"/>
+    <w:semiHidden/>
+    <w:unhideWhenUsed/>
+  </w:style>
+  <w:style w:type="paragraph" w:styleId="NormalWeb">
+    <w:name w:val="Normal (Web)"/>
+    <w:basedOn w:val="Normal"/>
+    <w:uiPriority w:val="99"/>
+    <w:semiHidden/>
+    <w:unhideWhenUsed/>
+    <w:rsid w:val="005D4665"/>
+    <w:pPr>
+      <w:spacing w:before="100" w:beforeAutospacing="1" w:after="100" w:afterAutospacing="1"/>
+    </w:pPr>
+    <w:rPr>
+      <w:rFonts w:ascii="Times New Roman" w:eastAsia="Times New Roman" w:hAnsi="Times New Roman" w:cs="Times New Roman"/>
+    </w:rPr>
+  </w:style>
+  <w:style w:type="character" w:styleId="Hyperlink">
+    <w:name w:val="Hyperlink"/>
+    <w:basedOn w:val="DefaultParagraphFont"/>
+    <w:uiPriority w:val="99"/>
+    <w:semiHidden/>
+    <w:unhideWhenUsed/>
+    <w:rsid w:val="005D4665"/>
+    <w:rPr>
+      <w:color w:val="0000FF"/>
+      <w:u w:val="single"/>
+    </w:rPr>
+  </w:style>
+  <w:style w:type="paragraph" w:styleId="Title">
+    <w:name w:val="Title"/>
+    <w:basedOn w:val="Normal"/>
+    <w:next w:val="Normal"/>
+    <w:link w:val="TitleChar"/>
+    <w:uiPriority w:val="10"/>
+    <w:qFormat/>
+    <w:rsid w:val="005D4665"/>
+    <w:pPr>
+      <w:contextualSpacing/>
+    </w:pPr>
+    <w:rPr>
+      <w:rFonts w:asciiTheme="majorHAnsi" w:eastAsiaTheme="majorEastAsia" w:hAnsiTheme="majorHAnsi" w:cstheme="majorBidi"/>
+      <w:spacing w:val="-10"/>
+      <w:kern w:val="28"/>
+      <w:sz w:val="56"/>
+      <w:szCs w:val="56"/>
+    </w:rPr>
+  </w:style>
+  <w:style w:type="character" w:customStyle="1" w:styleId="TitleChar">
+    <w:name w:val="Title Char"/>
+    <w:basedOn w:val="DefaultParagraphFont"/>
+    <w:link w:val="Title"/>
+    <w:uiPriority w:val="10"/>
+    <w:rsid w:val="005D4665"/>
+    <w:rPr>
+      <w:rFonts w:asciiTheme="majorHAnsi" w:eastAsiaTheme="majorEastAsia" w:hAnsiTheme="majorHAnsi" w:cstheme="majorBidi"/>
+      <w:spacing w:val="-10"/>
+      <w:kern w:val="28"/>
+      <w:sz w:val="56"/>
+      <w:szCs w:val="56"/>
+    </w:rPr>
+  </w:style>
+  <w:style w:type="character" w:customStyle="1" w:styleId="Heading1Char">
+    <w:name w:val="Heading 1 Char"/>
+    <w:basedOn w:val="DefaultParagraphFont"/>
+    <w:link w:val="Heading1"/>
+    <w:uiPriority w:val="9"/>
+    <w:rsid w:val="005D4665"/>
+    <w:rPr>
+      <w:rFonts w:asciiTheme="majorHAnsi" w:eastAsiaTheme="majorEastAsia" w:hAnsiTheme="majorHAnsi" w:cstheme="majorBidi"/>
+      <w:color w:val="2F5496" w:themeColor="accent1" w:themeShade="BF"/>
+      <w:sz w:val="32"/>
+      <w:szCs w:val="32"/>
+    </w:rPr>
+  </w:style>
+  <w:style w:type="character" w:customStyle="1" w:styleId="Heading2Char">
+    <w:name w:val="Heading 2 Char"/>
+    <w:basedOn w:val="DefaultParagraphFont"/>
+    <w:link w:val="Heading2"/>
+    <w:uiPriority w:val="9"/>
+    <w:rsid w:val="005D4665"/>
+    <w:rPr>
+      <w:rFonts w:asciiTheme="majorHAnsi" w:eastAsiaTheme="majorEastAsia" w:hAnsiTheme="majorHAnsi" w:cstheme="majorBidi"/>
+      <w:color w:val="2F5496" w:themeColor="accent1" w:themeShade="BF"/>
+      <w:sz w:val="26"/>
+      <w:szCs w:val="26"/>
+    </w:rPr>
+  </w:style>
+  <w:style w:type="table" w:styleId="TableGrid">
+    <w:name w:val="Table Grid"/>
+    <w:basedOn w:val="TableNormal"/>
+    <w:uiPriority w:val="39"/>
+    <w:rsid w:val="005D4665"/>
+    <w:tblPr>
+      <w:tblInd w:w="0" w:type="dxa"/>
+      <w:tblBorders>
+        <w:top w:val="single" w:sz="4" w:space="0" w:color="auto"/>
+        <w:left w:val="single" w:sz="4" w:space="0" w:color="auto"/>
+        <w:bottom w:val="single" w:sz="4" w:space="0" w:color="auto"/>
+        <w:right w:val="single" w:sz="4" w:space="0" w:color="auto"/>
+        <w:insideH w:val="single" w:sz="4" w:space="0" w:color="auto"/>
+        <w:insideV w:val="single" w:sz="4" w:space="0" w:color="auto"/>
+      </w:tblBorders>
+      <w:tblCellMar>
+        <w:top w:w="0" w:type="dxa"/>
+        <w:left w:w="108" w:type="dxa"/>
+        <w:bottom w:w="0" w:type="dxa"/>
+        <w:right w:w="108" w:type="dxa"/>
+      </w:tblCellMar>
+    </w:tblPr>
+  </w:style>
+  <w:style w:type="table" w:customStyle="1" w:styleId="PlainTable3">
+    <w:name w:val="Plain Table 3"/>
+    <w:basedOn w:val="TableNormal"/>
+    <w:uiPriority w:val="43"/>
+    <w:rsid w:val="005D4665"/>
+    <w:tblPr>
+      <w:tblStyleRowBandSize w:val="1"/>
+      <w:tblStyleColBandSize w:val="1"/>
+      <w:tblInd w:w="0" w:type="dxa"/>
+      <w:tblCellMar>
+        <w:top w:w="0" w:type="dxa"/>
+        <w:left w:w="108" w:type="dxa"/>
+        <w:bottom w:w="0" w:type="dxa"/>
+        <w:right w:w="108" w:type="dxa"/>
+      </w:tblCellMar>
+    </w:tblPr>
+    <w:tblStylePr w:type="firstRow">
+      <w:rPr>
+        <w:b/>
+        <w:bCs/>
+        <w:caps/>
+      </w:rPr>
+      <w:tblPr/>
+      <w:tcPr>
+        <w:tcBorders>
+          <w:bottom w:val="single" w:sz="4" w:space="0" w:color="7F7F7F" w:themeColor="text1" w:themeTint="80"/>
+        </w:tcBorders>
+      </w:tcPr>
+    </w:tblStylePr>
+    <w:tblStylePr w:type="lastRow">
+      <w:rPr>
+        <w:b/>
+        <w:bCs/>
+        <w:caps/>
+      </w:rPr>
+      <w:tblPr/>
+      <w:tcPr>
+        <w:tcBorders>
+          <w:top w:val="nil"/>
+        </w:tcBorders>
+      </w:tcPr>
+    </w:tblStylePr>
+    <w:tblStylePr w:type="firstCol">
+      <w:rPr>
+        <w:b/>
+        <w:bCs/>
+        <w:caps/>
+      </w:rPr>
+      <w:tblPr/>
+      <w:tcPr>
+        <w:tcBorders>
+          <w:right w:val="single" w:sz="4" w:space="0" w:color="7F7F7F" w:themeColor="text1" w:themeTint="80"/>
+        </w:tcBorders>
+      </w:tcPr>
+    </w:tblStylePr>
+    <w:tblStylePr w:type="lastCol">
+      <w:rPr>
+        <w:b/>
+        <w:bCs/>
+        <w:caps/>
+      </w:rPr>
+      <w:tblPr/>
+      <w:tcPr>
+        <w:tcBorders>
+          <w:left w:val="nil"/>
+        </w:tcBorders>
+      </w:tcPr>
+    </w:tblStylePr>
+    <w:tblStylePr w:type="band1Vert">
+      <w:tblPr/>
+      <w:tcPr>
+        <w:shd w:val="clear" w:color="auto" w:fill="F2F2F2" w:themeFill="background1" w:themeFillShade="F2"/>
+      </w:tcPr>
+    </w:tblStylePr>
+    <w:tblStylePr w:type="band1Horz">
+      <w:tblPr/>
+      <w:tcPr>
+        <w:shd w:val="clear" w:color="auto" w:fill="F2F2F2" w:themeFill="background1" w:themeFillShade="F2"/>
+      </w:tcPr>
+    </w:tblStylePr>
+    <w:tblStylePr w:type="neCell">
+      <w:tblPr/>
+      <w:tcPr>
+        <w:tcBorders>
+          <w:left w:val="nil"/>
+        </w:tcBorders>
+      </w:tcPr>
+    </w:tblStylePr>
+    <w:tblStylePr w:type="nwCell">
+      <w:tblPr/>
+      <w:tcPr>
+        <w:tcBorders>
+          <w:right w:val="nil"/>
+        </w:tcBorders>
+      </w:tcPr>
+    </w:tblStylePr>
+  </w:style>
+  <w:style w:type="table" w:customStyle="1" w:styleId="GridTable1LightAccent1">
+    <w:name w:val="Grid Table 1 Light Accent 1"/>
+    <w:basedOn w:val="TableNormal"/>
+    <w:uiPriority w:val="46"/>
+    <w:rsid w:val="005D4665"/>
+    <w:tblPr>
+      <w:tblStyleRowBandSize w:val="1"/>
+      <w:tblStyleColBandSize w:val="1"/>
+      <w:tblInd w:w="0" w:type="dxa"/>
+      <w:tblBorders>
+        <w:top w:val="single" w:sz="4" w:space="0" w:color="B4C6E7" w:themeColor="accent1" w:themeTint="66"/>
+        <w:left w:val="single" w:sz="4" w:space="0" w:color="B4C6E7" w:themeColor="accent1" w:themeTint="66"/>
+        <w:bottom w:val="single" w:sz="4" w:space="0" w:color="B4C6E7" w:themeColor="accent1" w:themeTint="66"/>
+        <w:right w:val="single" w:sz="4" w:space="0" w:color="B4C6E7" w:themeColor="accent1" w:themeTint="66"/>
+        <w:insideH w:val="single" w:sz="4" w:space="0" w:color="B4C6E7" w:themeColor="accent1" w:themeTint="66"/>
+        <w:insideV w:val="single" w:sz="4" w:space="0" w:color="B4C6E7" w:themeColor="accent1" w:themeTint="66"/>
+      </w:tblBorders>
+      <w:tblCellMar>
+        <w:top w:w="0" w:type="dxa"/>
+        <w:left w:w="108" w:type="dxa"/>
+        <w:bottom w:w="0" w:type="dxa"/>
+        <w:right w:w="108" w:type="dxa"/>
+      </w:tblCellMar>
+    </w:tblPr>
+    <w:tblStylePr w:type="firstRow">
+      <w:rPr>
+        <w:b/>
+        <w:bCs/>
+      </w:rPr>
+      <w:tblPr/>
+      <w:tcPr>
+        <w:tcBorders>
+          <w:bottom w:val="single" w:sz="12" w:space="0" w:color="8EAADB" w:themeColor="accent1" w:themeTint="99"/>
+        </w:tcBorders>
+      </w:tcPr>
+    </w:tblStylePr>
+    <w:tblStylePr w:type="lastRow">
+      <w:rPr>
+        <w:b/>
+        <w:bCs/>
+      </w:rPr>
+      <w:tblPr/>
+      <w:tcPr>
+        <w:tcBorders>
+          <w:top w:val="double" w:sz="2" w:space="0" w:color="8EAADB" w:themeColor="accent1" w:themeTint="99"/>
+        </w:tcBorders>
+      </w:tcPr>
+    </w:tblStylePr>
+    <w:tblStylePr w:type="firstCol">
+      <w:rPr>
+        <w:b/>
+        <w:bCs/>
+      </w:rPr>
+    </w:tblStylePr>
+    <w:tblStylePr w:type="lastCol">
+      <w:rPr>
+        <w:b/>
+        <w:bCs/>
+      </w:rPr>
+    </w:tblStylePr>
+  </w:style>
+  <w:style w:type="table" w:customStyle="1" w:styleId="PlainTable5">
+    <w:name w:val="Plain Table 5"/>
+    <w:basedOn w:val="TableNormal"/>
+    <w:uiPriority w:val="45"/>
+    <w:rsid w:val="005D4665"/>
+    <w:tblPr>
+      <w:tblStyleRowBandSize w:val="1"/>
+      <w:tblStyleColBandSize w:val="1"/>
+      <w:tblInd w:w="0" w:type="dxa"/>
+      <w:tblCellMar>
+        <w:top w:w="0" w:type="dxa"/>
+        <w:left w:w="108" w:type="dxa"/>
+        <w:bottom w:w="0" w:type="dxa"/>
+        <w:right w:w="108" w:type="dxa"/>
+      </w:tblCellMar>
+    </w:tblPr>
+    <w:tblStylePr w:type="firstRow">
+      <w:rPr>
+        <w:rFonts w:asciiTheme="majorHAnsi" w:eastAsiaTheme="majorEastAsia" w:hAnsiTheme="majorHAnsi" w:cstheme="majorBidi"/>
+        <w:i/>
+        <w:iCs/>
+        <w:sz w:val="26"/>
+      </w:rPr>
+      <w:tblPr/>
+      <w:tcPr>
+        <w:tcBorders>
+          <w:bottom w:val="single" w:sz="4" w:space="0" w:color="7F7F7F" w:themeColor="text1" w:themeTint="80"/>
+        </w:tcBorders>
+        <w:shd w:val="clear" w:color="auto" w:fill="FFFFFF" w:themeFill="background1"/>
+      </w:tcPr>
+    </w:tblStylePr>
+    <w:tblStylePr w:type="lastRow">
+      <w:rPr>
+        <w:rFonts w:asciiTheme="majorHAnsi" w:eastAsiaTheme="majorEastAsia" w:hAnsiTheme="majorHAnsi" w:cstheme="majorBidi"/>
+        <w:i/>
+        <w:iCs/>
+        <w:sz w:val="26"/>
+      </w:rPr>
+      <w:tblPr/>
+      <w:tcPr>
+        <w:tcBorders>
+          <w:top w:val="single" w:sz="4" w:space="0" w:color="7F7F7F" w:themeColor="text1" w:themeTint="80"/>
+        </w:tcBorders>
+        <w:shd w:val="clear" w:color="auto" w:fill="FFFFFF" w:themeFill="background1"/>
+      </w:tcPr>
+    </w:tblStylePr>
+    <w:tblStylePr w:type="firstCol">
+      <w:pPr>
+        <w:jc w:val="right"/>
+      </w:pPr>
+      <w:rPr>
+        <w:rFonts w:asciiTheme="majorHAnsi" w:eastAsiaTheme="majorEastAsia" w:hAnsiTheme="majorHAnsi" w:cstheme="majorBidi"/>
+        <w:i/>
+        <w:iCs/>
+        <w:sz w:val="26"/>
+      </w:rPr>
+      <w:tblPr/>
+      <w:tcPr>
+        <w:tcBorders>
+          <w:right w:val="single" w:sz="4" w:space="0" w:color="7F7F7F" w:themeColor="text1" w:themeTint="80"/>
+        </w:tcBorders>
+        <w:shd w:val="clear" w:color="auto" w:fill="FFFFFF" w:themeFill="background1"/>
+      </w:tcPr>
+    </w:tblStylePr>
+    <w:tblStylePr w:type="lastCol">
+      <w:rPr>
+        <w:rFonts w:asciiTheme="majorHAnsi" w:eastAsiaTheme="majorEastAsia" w:hAnsiTheme="majorHAnsi" w:cstheme="majorBidi"/>
+        <w:i/>
+        <w:iCs/>
+        <w:sz w:val="26"/>
+      </w:rPr>
+      <w:tblPr/>
+      <w:tcPr>
+        <w:tcBorders>
+          <w:left w:val="single" w:sz="4" w:space="0" w:color="7F7F7F" w:themeColor="text1" w:themeTint="80"/>
+        </w:tcBorders>
+        <w:shd w:val="clear" w:color="auto" w:fill="FFFFFF" w:themeFill="background1"/>
+      </w:tcPr>
+    </w:tblStylePr>
+    <w:tblStylePr w:type="band1Vert">
+      <w:tblPr/>
+      <w:tcPr>
+        <w:shd w:val="clear" w:color="auto" w:fill="F2F2F2" w:themeFill="background1" w:themeFillShade="F2"/>
+      </w:tcPr>
+    </w:tblStylePr>
+    <w:tblStylePr w:type="band1Horz">
+      <w:tblPr/>
+      <w:tcPr>
+        <w:shd w:val="clear" w:color="auto" w:fill="F2F2F2" w:themeFill="background1" w:themeFillShade="F2"/>
+      </w:tcPr>
+    </w:tblStylePr>
+    <w:tblStylePr w:type="neCell">
+      <w:tblPr/>
+      <w:tcPr>
+        <w:tcBorders>
+          <w:left w:val="nil"/>
+        </w:tcBorders>
+      </w:tcPr>
+    </w:tblStylePr>
+    <w:tblStylePr w:type="nwCell">
+      <w:tblPr/>
+      <w:tcPr>
+        <w:tcBorders>
+          <w:right w:val="nil"/>
+        </w:tcBorders>
+      </w:tcPr>
+    </w:tblStylePr>
+    <w:tblStylePr w:type="seCell">
+      <w:tblPr/>
+      <w:tcPr>
+        <w:tcBorders>
+          <w:left w:val="nil"/>
+        </w:tcBorders>
+      </w:tcPr>
+    </w:tblStylePr>
+    <w:tblStylePr w:type="swCell">
+      <w:tblPr/>
+      <w:tcPr>
+        <w:tcBorders>
+          <w:right w:val="nil"/>
+        </w:tcBorders>
+      </w:tcPr>
+    </w:tblStylePr>
+  </w:style>
+  <w:style w:type="table" w:customStyle="1" w:styleId="GridTable5Dark">
+    <w:name w:val="Grid Table 5 Dark"/>
+    <w:basedOn w:val="TableNormal"/>
+    <w:uiPriority w:val="50"/>
+    <w:rsid w:val="005D4665"/>
+    <w:tblPr>
+      <w:tblStyleRowBandSize w:val="1"/>
+      <w:tblStyleColBandSize w:val="1"/>
+      <w:tblInd w:w="0" w:type="dxa"/>
+      <w:tblBorders>
+        <w:top w:val="single" w:sz="4" w:space="0" w:color="FFFFFF" w:themeColor="background1"/>
+        <w:left w:val="single" w:sz="4" w:space="0" w:color="FFFFFF" w:themeColor="background1"/>
+        <w:bottom w:val="single" w:sz="4" w:space="0" w:color="FFFFFF" w:themeColor="background1"/>
+        <w:right w:val="single" w:sz="4" w:space="0" w:color="FFFFFF" w:themeColor="background1"/>
+        <w:insideH w:val="single" w:sz="4" w:space="0" w:color="FFFFFF" w:themeColor="background1"/>
+        <w:insideV w:val="single" w:sz="4" w:space="0" w:color="FFFFFF" w:themeColor="background1"/>
+      </w:tblBorders>
+      <w:tblCellMar>
+        <w:top w:w="0" w:type="dxa"/>
+        <w:left w:w="108" w:type="dxa"/>
+        <w:bottom w:w="0" w:type="dxa"/>
+        <w:right w:w="108" w:type="dxa"/>
+      </w:tblCellMar>
+    </w:tblPr>
+    <w:tcPr>
+      <w:shd w:val="clear" w:color="auto" w:fill="CCCCCC" w:themeFill="text1" w:themeFillTint="33"/>
+    </w:tcPr>
+    <w:tblStylePr w:type="firstRow">
+      <w:rPr>
+        <w:b/>
+        <w:bCs/>
+        <w:color w:val="FFFFFF" w:themeColor="background1"/>
+      </w:rPr>
+      <w:tblPr/>
+      <w:tcPr>
+        <w:tcBorders>
+          <w:top w:val="single" w:sz="4" w:space="0" w:color="FFFFFF" w:themeColor="background1"/>
+          <w:left w:val="single" w:sz="4" w:space="0" w:color="FFFFFF" w:themeColor="background1"/>
+          <w:right w:val="single" w:sz="4" w:space="0" w:color="FFFFFF" w:themeColor="background1"/>
+          <w:insideH w:val="nil"/>
+          <w:insideV w:val="nil"/>
+        </w:tcBorders>
+        <w:shd w:val="clear" w:color="auto" w:fill="000000" w:themeFill="text1"/>
+      </w:tcPr>
+    </w:tblStylePr>
+    <w:tblStylePr w:type="lastRow">
+      <w:rPr>
+        <w:b/>
+        <w:bCs/>
+        <w:color w:val="FFFFFF" w:themeColor="background1"/>
+      </w:rPr>
+      <w:tblPr/>
+      <w:tcPr>
+        <w:tcBorders>
+          <w:left w:val="single" w:sz="4" w:space="0" w:color="FFFFFF" w:themeColor="background1"/>
+          <w:bottom w:val="single" w:sz="4" w:space="0" w:color="FFFFFF" w:themeColor="background1"/>
+          <w:right w:val="single" w:sz="4" w:space="0" w:color="FFFFFF" w:themeColor="background1"/>
+          <w:insideH w:val="nil"/>
+          <w:insideV w:val="nil"/>
+        </w:tcBorders>
+        <w:shd w:val="clear" w:color="auto" w:fill="000000" w:themeFill="text1"/>
+      </w:tcPr>
+    </w:tblStylePr>
+    <w:tblStylePr w:type="firstCol">
+      <w:rPr>
+        <w:b/>
+        <w:bCs/>
+        <w:color w:val="FFFFFF" w:themeColor="background1"/>
+      </w:rPr>
+      <w:tblPr/>
+      <w:tcPr>
+        <w:tcBorders>
+          <w:top w:val="single" w:sz="4" w:space="0" w:color="FFFFFF" w:themeColor="background1"/>
+          <w:left w:val="single" w:sz="4" w:space="0" w:color="FFFFFF" w:themeColor="background1"/>
+          <w:bottom w:val="single" w:sz="4" w:space="0" w:color="FFFFFF" w:themeColor="background1"/>
+          <w:insideV w:val="nil"/>
+        </w:tcBorders>
+        <w:shd w:val="clear" w:color="auto" w:fill="000000" w:themeFill="text1"/>
+      </w:tcPr>
+    </w:tblStylePr>
+    <w:tblStylePr w:type="lastCol">
+      <w:rPr>
+        <w:b/>
+        <w:bCs/>
+        <w:color w:val="FFFFFF" w:themeColor="background1"/>
+      </w:rPr>
+      <w:tblPr/>
+      <w:tcPr>
+        <w:tcBorders>
+          <w:top w:val="single" w:sz="4" w:space="0" w:color="FFFFFF" w:themeColor="background1"/>
+          <w:bottom w:val="single" w:sz="4" w:space="0" w:color="FFFFFF" w:themeColor="background1"/>
+          <w:right w:val="single" w:sz="4" w:space="0" w:color="FFFFFF" w:themeColor="background1"/>
+          <w:insideV w:val="nil"/>
+        </w:tcBorders>
+        <w:shd w:val="clear" w:color="auto" w:fill="000000" w:themeFill="text1"/>
+      </w:tcPr>
+    </w:tblStylePr>
+    <w:tblStylePr w:type="band1Vert">
+      <w:tblPr/>
+      <w:tcPr>
+        <w:shd w:val="clear" w:color="auto" w:fill="999999" w:themeFill="text1" w:themeFillTint="66"/>
+      </w:tcPr>
+    </w:tblStylePr>
+    <w:tblStylePr w:type="band1Horz">
+      <w:tblPr/>
+      <w:tcPr>
+        <w:shd w:val="clear" w:color="auto" w:fill="999999" w:themeFill="text1" w:themeFillTint="66"/>
+      </w:tcPr>
+    </w:tblStylePr>
+  </w:style>
+  <w:style w:type="table" w:customStyle="1" w:styleId="GridTable5DarkAccent3">
+    <w:name w:val="Grid Table 5 Dark Accent 3"/>
+    <w:basedOn w:val="TableNormal"/>
+    <w:uiPriority w:val="50"/>
+    <w:rsid w:val="005D4665"/>
+    <w:tblPr>
+      <w:tblStyleRowBandSize w:val="1"/>
+      <w:tblStyleColBandSize w:val="1"/>
+      <w:tblInd w:w="0" w:type="dxa"/>
+      <w:tblBorders>
+        <w:top w:val="single" w:sz="4" w:space="0" w:color="FFFFFF" w:themeColor="background1"/>
+        <w:left w:val="single" w:sz="4" w:space="0" w:color="FFFFFF" w:themeColor="background1"/>
+        <w:bottom w:val="single" w:sz="4" w:space="0" w:color="FFFFFF" w:themeColor="background1"/>
+        <w:right w:val="single" w:sz="4" w:space="0" w:color="FFFFFF" w:themeColor="background1"/>
+        <w:insideH w:val="single" w:sz="4" w:space="0" w:color="FFFFFF" w:themeColor="background1"/>
+        <w:insideV w:val="single" w:sz="4" w:space="0" w:color="FFFFFF" w:themeColor="background1"/>
+      </w:tblBorders>
+      <w:tblCellMar>
+        <w:top w:w="0" w:type="dxa"/>
+        <w:left w:w="108" w:type="dxa"/>
+        <w:bottom w:w="0" w:type="dxa"/>
+        <w:right w:w="108" w:type="dxa"/>
+      </w:tblCellMar>
+    </w:tblPr>
+    <w:tcPr>
+      <w:shd w:val="clear" w:color="auto" w:fill="EDEDED" w:themeFill="accent3" w:themeFillTint="33"/>
+    </w:tcPr>
+    <w:tblStylePr w:type="firstRow">
+      <w:rPr>
+        <w:b/>
+        <w:bCs/>
+        <w:color w:val="FFFFFF" w:themeColor="background1"/>
+      </w:rPr>
+      <w:tblPr/>
+      <w:tcPr>
+        <w:tcBorders>
+          <w:top w:val="single" w:sz="4" w:space="0" w:color="FFFFFF" w:themeColor="background1"/>
+          <w:left w:val="single" w:sz="4" w:space="0" w:color="FFFFFF" w:themeColor="background1"/>
+          <w:right w:val="single" w:sz="4" w:space="0" w:color="FFFFFF" w:themeColor="background1"/>
+          <w:insideH w:val="nil"/>
+          <w:insideV w:val="nil"/>
+        </w:tcBorders>
+        <w:shd w:val="clear" w:color="auto" w:fill="A5A5A5" w:themeFill="accent3"/>
+      </w:tcPr>
+    </w:tblStylePr>
+    <w:tblStylePr w:type="lastRow">
+      <w:rPr>
+        <w:b/>
+        <w:bCs/>
+        <w:color w:val="FFFFFF" w:themeColor="background1"/>
+      </w:rPr>
+      <w:tblPr/>
+      <w:tcPr>
+        <w:tcBorders>
+          <w:left w:val="single" w:sz="4" w:space="0" w:color="FFFFFF" w:themeColor="background1"/>
+          <w:bottom w:val="single" w:sz="4" w:space="0" w:color="FFFFFF" w:themeColor="background1"/>
+          <w:right w:val="single" w:sz="4" w:space="0" w:color="FFFFFF" w:themeColor="background1"/>
+          <w:insideH w:val="nil"/>
+          <w:insideV w:val="nil"/>
+        </w:tcBorders>
+        <w:shd w:val="clear" w:color="auto" w:fill="A5A5A5" w:themeFill="accent3"/>
+      </w:tcPr>
+    </w:tblStylePr>
+    <w:tblStylePr w:type="firstCol">
+      <w:rPr>
+        <w:b/>
+        <w:bCs/>
+        <w:color w:val="FFFFFF" w:themeColor="background1"/>
+      </w:rPr>
+      <w:tblPr/>
+      <w:tcPr>
+        <w:tcBorders>
+          <w:top w:val="single" w:sz="4" w:space="0" w:color="FFFFFF" w:themeColor="background1"/>
+          <w:left w:val="single" w:sz="4" w:space="0" w:color="FFFFFF" w:themeColor="background1"/>
+          <w:bottom w:val="single" w:sz="4" w:space="0" w:color="FFFFFF" w:themeColor="background1"/>
+          <w:insideV w:val="nil"/>
+        </w:tcBorders>
+        <w:shd w:val="clear" w:color="auto" w:fill="A5A5A5" w:themeFill="accent3"/>
+      </w:tcPr>
+    </w:tblStylePr>
+    <w:tblStylePr w:type="lastCol">
+      <w:rPr>
+        <w:b/>
+        <w:bCs/>
+        <w:color w:val="FFFFFF" w:themeColor="background1"/>
+      </w:rPr>
+      <w:tblPr/>
+      <w:tcPr>
+        <w:tcBorders>
+          <w:top w:val="single" w:sz="4" w:space="0" w:color="FFFFFF" w:themeColor="background1"/>
+          <w:bottom w:val="single" w:sz="4" w:space="0" w:color="FFFFFF" w:themeColor="background1"/>
+          <w:right w:val="single" w:sz="4" w:space="0" w:color="FFFFFF" w:themeColor="background1"/>
+          <w:insideV w:val="nil"/>
+        </w:tcBorders>
+        <w:shd w:val="clear" w:color="auto" w:fill="A5A5A5" w:themeFill="accent3"/>
+      </w:tcPr>
+    </w:tblStylePr>
+    <w:tblStylePr w:type="band1Vert">
+      <w:tblPr/>
+      <w:tcPr>
+        <w:shd w:val="clear" w:color="auto" w:fill="DBDBDB" w:themeFill="accent3" w:themeFillTint="66"/>
+      </w:tcPr>
+    </w:tblStylePr>
+    <w:tblStylePr w:type="band1Horz">
+      <w:tblPr/>
+      <w:tcPr>
+        <w:shd w:val="clear" w:color="auto" w:fill="DBDBDB" w:themeFill="accent3" w:themeFillTint="66"/>
+      </w:tcPr>
+    </w:tblStylePr>
+  </w:style>
+  <w:style w:type="paragraph" w:styleId="ListParagraph">
+    <w:name w:val="List Paragraph"/>
+    <w:basedOn w:val="Normal"/>
+    <w:uiPriority w:val="34"/>
+    <w:qFormat/>
+    <w:rsid w:val="00B358DA"/>
+    <w:pPr>
+      <w:ind w:left="720"/>
+      <w:contextualSpacing/>
+    </w:pPr>
   </w:style>
 </w:styles>
 </file>
@@ -1858,7 +2766,7 @@
     </a:clrScheme>
     <a:fontScheme name="Office">
       <a:majorFont>
-        <a:latin typeface="Calibri Light" panose="020F0302020204030204"/>
+        <a:latin typeface="Calibri Light"/>
         <a:ea typeface=""/>
         <a:cs typeface=""/>
         <a:font script="Jpan" typeface="游ゴシック Light"/>
@@ -1910,7 +2818,7 @@
         <a:font script="Tfng" typeface="Ebrima"/>
       </a:majorFont>
       <a:minorFont>
-        <a:latin typeface="Calibri" panose="020F0502020204030204"/>
+        <a:latin typeface="Calibri"/>
         <a:ea typeface=""/>
         <a:cs typeface=""/>
         <a:font script="Jpan" typeface="游明朝"/>
@@ -2104,7 +3012,7 @@
   <a:extraClrSchemeLst/>
   <a:extLst>
     <a:ext uri="{05A4C25C-085E-4340-85A3-A5531E510DB2}">
-      <thm15:themeFamily xmlns:thm15="http://schemas.microsoft.com/office/thememl/2012/main" name="Office Theme" id="{62F939B6-93AF-4DB8-9C6B-D6C7DFDC589F}" vid="{4A3C46E8-61CC-4603-A589-7422A47A8E4A}"/>
+      <thm15:themeFamily xmlns:thm15="http://schemas.microsoft.com/office/thememl/2012/main" xmlns="" name="Office Theme" id="{62F939B6-93AF-4DB8-9C6B-D6C7DFDC589F}" vid="{4A3C46E8-61CC-4603-A589-7422A47A8E4A}"/>
     </a:ext>
   </a:extLst>
 </a:theme>

</xml_diff>